<commit_message>
zip and report done
</commit_message>
<xml_diff>
--- a/TP 2/Rapport TP2.docx
+++ b/TP 2/Rapport TP2.docx
@@ -56,21 +56,7 @@
         <w:rPr>
           <w:rFonts w:asciiTheme="majorBidi" w:hAnsiTheme="majorBidi" w:cstheme="majorBidi"/>
         </w:rPr>
-        <w:t xml:space="preserve">TP 2 – Exploring </w:t>
-      </w:r>
-      <w:proofErr w:type="spellStart"/>
-      <w:r>
-        <w:rPr>
-          <w:rFonts w:asciiTheme="majorBidi" w:hAnsiTheme="majorBidi" w:cstheme="majorBidi"/>
-        </w:rPr>
-        <w:t>LoRa</w:t>
-      </w:r>
-      <w:proofErr w:type="spellEnd"/>
-      <w:r>
-        <w:rPr>
-          <w:rFonts w:asciiTheme="majorBidi" w:hAnsiTheme="majorBidi" w:cstheme="majorBidi"/>
-        </w:rPr>
-        <w:t xml:space="preserve"> Technology – Performance Evaluation – Collisions and Packet Delivery Ratio</w:t>
+        <w:t>TP 2 – Exploring LoRa Technology – Performance Evaluation – Collisions and Packet Delivery Ratio</w:t>
       </w:r>
     </w:p>
     <w:p>
@@ -354,13 +340,7 @@
         <w:rPr>
           <w:rFonts w:asciiTheme="majorBidi" w:hAnsiTheme="majorBidi" w:cstheme="majorBidi"/>
         </w:rPr>
-        <w:t>Sender#</w:t>
-      </w:r>
-      <w:r>
-        <w:rPr>
-          <w:rFonts w:asciiTheme="majorBidi" w:hAnsiTheme="majorBidi" w:cstheme="majorBidi"/>
-        </w:rPr>
-        <w:t>&lt;</w:t>
+        <w:t>Sender#&lt;</w:t>
       </w:r>
       <w:r>
         <w:rPr>
@@ -1507,19 +1487,8 @@
                 <w:bCs/>
                 <w:color w:val="000000"/>
               </w:rPr>
-              <w:t xml:space="preserve">PDR </w:t>
-            </w:r>
-            <w:proofErr w:type="spellStart"/>
-            <w:r>
-              <w:rPr>
-                <w:rFonts w:asciiTheme="majorBidi" w:hAnsiTheme="majorBidi" w:cstheme="majorBidi"/>
-                <w:b/>
-                <w:bCs/>
-                <w:color w:val="000000"/>
-              </w:rPr>
-              <w:t>moyen</w:t>
-            </w:r>
-            <w:proofErr w:type="spellEnd"/>
+              <w:t>PDR moyen</w:t>
+            </w:r>
           </w:p>
         </w:tc>
       </w:tr>
@@ -1633,21 +1602,7 @@
                 <w:rFonts w:asciiTheme="majorBidi" w:hAnsiTheme="majorBidi" w:cstheme="majorBidi"/>
                 <w:color w:val="000000"/>
               </w:rPr>
-              <w:t>75.4</w:t>
-            </w:r>
-            <w:r>
-              <w:rPr>
-                <w:rFonts w:asciiTheme="majorBidi" w:hAnsiTheme="majorBidi" w:cstheme="majorBidi"/>
-                <w:color w:val="000000"/>
-              </w:rPr>
-              <w:t xml:space="preserve">3 </w:t>
-            </w:r>
-            <w:r>
-              <w:rPr>
-                <w:rFonts w:asciiTheme="majorBidi" w:hAnsiTheme="majorBidi" w:cstheme="majorBidi"/>
-                <w:color w:val="000000"/>
-              </w:rPr>
-              <w:t>%</w:t>
+              <w:t>75.43 %</w:t>
             </w:r>
           </w:p>
         </w:tc>
@@ -2162,35 +2117,7 @@
           <w:rFonts w:asciiTheme="majorBidi" w:hAnsiTheme="majorBidi" w:cstheme="majorBidi"/>
           <w:color w:val="000000"/>
         </w:rPr>
-        <w:t xml:space="preserve">We can deduce from the graph that </w:t>
-      </w:r>
-      <w:r>
-        <w:rPr>
-          <w:rFonts w:asciiTheme="majorBidi" w:hAnsiTheme="majorBidi" w:cstheme="majorBidi"/>
-          <w:color w:val="000000"/>
-        </w:rPr>
-        <w:t xml:space="preserve">the bigger </w:t>
-      </w:r>
-      <w:r>
-        <w:rPr>
-          <w:rFonts w:asciiTheme="majorBidi" w:hAnsiTheme="majorBidi" w:cstheme="majorBidi"/>
-          <w:color w:val="000000"/>
-        </w:rPr>
-        <w:t>was</w:t>
-      </w:r>
-      <w:r>
-        <w:rPr>
-          <w:rFonts w:asciiTheme="majorBidi" w:hAnsiTheme="majorBidi" w:cstheme="majorBidi"/>
-          <w:color w:val="000000"/>
-        </w:rPr>
-        <w:t xml:space="preserve"> SF, the more collisions we have</w:t>
-      </w:r>
-      <w:r>
-        <w:rPr>
-          <w:rFonts w:asciiTheme="majorBidi" w:hAnsiTheme="majorBidi" w:cstheme="majorBidi"/>
-          <w:color w:val="000000"/>
-        </w:rPr>
-        <w:t>. This happens because the Time on Air increases when SF increases. As we can see, for a delay = 5s we have the average PDR as follows:</w:t>
+        <w:t>We can deduce from the graph that the bigger was SF, the more collisions we have. This happens because the Time on Air increases when SF increases. As we can see, for a delay = 5s we have the average PDR as follows:</w:t>
       </w:r>
     </w:p>
     <w:tbl>
@@ -2465,15 +2392,7 @@
                 <w:b/>
                 <w:color w:val="000000"/>
               </w:rPr>
-              <w:t>Avg. PD</w:t>
-            </w:r>
-            <w:r>
-              <w:rPr>
-                <w:rFonts w:asciiTheme="majorBidi" w:hAnsiTheme="majorBidi" w:cstheme="majorBidi"/>
-                <w:b/>
-                <w:color w:val="000000"/>
-              </w:rPr>
-              <w:t>R</w:t>
+              <w:t>Avg. PDR</w:t>
             </w:r>
           </w:p>
         </w:tc>
@@ -2515,14 +2434,7 @@
                 <w:rFonts w:asciiTheme="majorBidi" w:hAnsiTheme="majorBidi" w:cstheme="majorBidi"/>
                 <w:color w:val="000000"/>
               </w:rPr>
-              <w:t>8.9</w:t>
-            </w:r>
-            <w:r>
-              <w:rPr>
-                <w:rFonts w:asciiTheme="majorBidi" w:hAnsiTheme="majorBidi" w:cstheme="majorBidi"/>
-                <w:color w:val="000000"/>
-              </w:rPr>
-              <w:t>%</w:t>
+              <w:t>8.9%</w:t>
             </w:r>
           </w:p>
         </w:tc>
@@ -2606,28 +2518,7 @@
                 <w:rFonts w:asciiTheme="majorBidi" w:hAnsiTheme="majorBidi" w:cstheme="majorBidi"/>
                 <w:color w:val="000000"/>
               </w:rPr>
-              <w:t>63</w:t>
-            </w:r>
-            <w:r>
-              <w:rPr>
-                <w:rFonts w:asciiTheme="majorBidi" w:hAnsiTheme="majorBidi" w:cstheme="majorBidi"/>
-                <w:color w:val="000000"/>
-              </w:rPr>
-              <w:t>.8</w:t>
-            </w:r>
-            <w:r>
-              <w:rPr>
-                <w:rFonts w:asciiTheme="majorBidi" w:hAnsiTheme="majorBidi" w:cstheme="majorBidi"/>
-                <w:color w:val="000000"/>
-              </w:rPr>
-              <w:t>0</w:t>
-            </w:r>
-            <w:r>
-              <w:rPr>
-                <w:rFonts w:asciiTheme="majorBidi" w:hAnsiTheme="majorBidi" w:cstheme="majorBidi"/>
-                <w:color w:val="000000"/>
-              </w:rPr>
-              <w:t>%</w:t>
+              <w:t>63.80%</w:t>
             </w:r>
           </w:p>
         </w:tc>
@@ -2688,31 +2579,7 @@
               <w:sz w:val="24"/>
               <w:szCs w:val="24"/>
             </w:rPr>
-            <m:t>S</m:t>
-          </m:r>
-          <m:r>
-            <w:rPr>
-              <w:rFonts w:ascii="Cambria Math" w:hAnsi="Cambria Math" w:cstheme="majorBidi"/>
-              <w:sz w:val="24"/>
-              <w:szCs w:val="24"/>
-            </w:rPr>
-            <m:t>=</m:t>
-          </m:r>
-          <m:r>
-            <w:rPr>
-              <w:rFonts w:ascii="Cambria Math" w:hAnsi="Cambria Math" w:cstheme="majorBidi"/>
-              <w:sz w:val="24"/>
-              <w:szCs w:val="24"/>
-            </w:rPr>
-            <m:t>G</m:t>
-          </m:r>
-          <m:r>
-            <w:rPr>
-              <w:rFonts w:ascii="Cambria Math" w:hAnsi="Cambria Math" w:cstheme="majorBidi"/>
-              <w:sz w:val="24"/>
-              <w:szCs w:val="24"/>
-            </w:rPr>
-            <m:t>×</m:t>
+            <m:t>S=G×</m:t>
           </m:r>
           <m:func>
             <m:funcPr>
@@ -2765,23 +2632,7 @@
                       <w:sz w:val="24"/>
                       <w:szCs w:val="24"/>
                     </w:rPr>
-                    <m:t>-</m:t>
-                  </m:r>
-                  <m:r>
-                    <w:rPr>
-                      <w:rFonts w:ascii="Cambria Math" w:hAnsi="Cambria Math" w:cstheme="majorBidi"/>
-                      <w:sz w:val="24"/>
-                      <w:szCs w:val="24"/>
-                    </w:rPr>
-                    <m:t>2</m:t>
-                  </m:r>
-                  <m:r>
-                    <w:rPr>
-                      <w:rFonts w:ascii="Cambria Math" w:hAnsi="Cambria Math" w:cstheme="majorBidi"/>
-                      <w:sz w:val="24"/>
-                      <w:szCs w:val="24"/>
-                    </w:rPr>
-                    <m:t>G</m:t>
+                    <m:t>-2G</m:t>
                   </m:r>
                 </m:e>
               </m:d>
@@ -2810,23 +2661,7 @@
               <w:sz w:val="24"/>
               <w:szCs w:val="24"/>
             </w:rPr>
-            <m:t>=</m:t>
-          </m:r>
-          <m:r>
-            <w:rPr>
-              <w:rFonts w:ascii="Cambria Math" w:hAnsi="Cambria Math" w:cstheme="majorBidi"/>
-              <w:sz w:val="24"/>
-              <w:szCs w:val="24"/>
-            </w:rPr>
-            <m:t>N</m:t>
-          </m:r>
-          <m:r>
-            <w:rPr>
-              <w:rFonts w:ascii="Cambria Math" w:hAnsi="Cambria Math" w:cstheme="majorBidi"/>
-              <w:sz w:val="24"/>
-              <w:szCs w:val="24"/>
-            </w:rPr>
-            <m:t>×γ</m:t>
+            <m:t>=N×γ</m:t>
           </m:r>
           <m:d>
             <m:dPr>
@@ -2952,55 +2787,7 @@
                   <w:sz w:val="24"/>
                   <w:szCs w:val="24"/>
                 </w:rPr>
-                <m:t>(</m:t>
-              </m:r>
-              <m:r>
-                <w:rPr>
-                  <w:rFonts w:ascii="Cambria Math" w:hAnsi="Cambria Math" w:cstheme="majorBidi"/>
-                  <w:sz w:val="24"/>
-                  <w:szCs w:val="24"/>
-                </w:rPr>
-                <m:t>-</m:t>
-              </m:r>
-              <m:r>
-                <w:rPr>
-                  <w:rFonts w:ascii="Cambria Math" w:hAnsi="Cambria Math" w:cstheme="majorBidi"/>
-                  <w:sz w:val="24"/>
-                  <w:szCs w:val="24"/>
-                </w:rPr>
-                <m:t>2</m:t>
-              </m:r>
-              <m:r>
-                <w:rPr>
-                  <w:rFonts w:ascii="Cambria Math" w:hAnsi="Cambria Math" w:cstheme="majorBidi"/>
-                  <w:sz w:val="24"/>
-                  <w:szCs w:val="24"/>
-                </w:rPr>
-                <m:t>×</m:t>
-              </m:r>
-              <m:r>
-                <w:rPr>
-                  <w:rFonts w:ascii="Cambria Math" w:hAnsi="Cambria Math" w:cstheme="majorBidi"/>
-                  <w:sz w:val="24"/>
-                  <w:szCs w:val="24"/>
-                </w:rPr>
-                <m:t>N</m:t>
-              </m:r>
-              <m:r>
-                <w:rPr>
-                  <w:rFonts w:ascii="Cambria Math" w:hAnsi="Cambria Math" w:cstheme="majorBidi"/>
-                  <w:sz w:val="24"/>
-                  <w:szCs w:val="24"/>
-                </w:rPr>
-                <m:t>×</m:t>
-              </m:r>
-              <m:r>
-                <w:rPr>
-                  <w:rFonts w:ascii="Cambria Math" w:hAnsi="Cambria Math" w:cstheme="majorBidi"/>
-                  <w:sz w:val="24"/>
-                  <w:szCs w:val="24"/>
-                </w:rPr>
-                <m:t>γ</m:t>
+                <m:t>(-2×N×γ</m:t>
               </m:r>
               <m:d>
                 <m:dPr>
@@ -3308,18 +3095,3751 @@
           </m:f>
         </m:oMath>
       </m:oMathPara>
-      <w:bookmarkStart w:id="0" w:name="_GoBack"/>
-      <w:bookmarkEnd w:id="0"/>
     </w:p>
     <w:p>
       <w:pPr>
         <w:rPr>
-          <w:rFonts w:ascii="Cambria Math" w:hAnsi="Cambria Math" w:cstheme="majorBidi"/>
+          <w:rFonts w:asciiTheme="majorBidi" w:eastAsiaTheme="minorEastAsia" w:hAnsiTheme="majorBidi" w:cstheme="majorBidi"/>
           <w:color w:val="000000"/>
           <w:lang w:val="fr-FR"/>
-          <w:oMath/>
         </w:rPr>
       </w:pPr>
+    </w:p>
+    <w:tbl>
+      <w:tblPr>
+        <w:tblStyle w:val="TableGrid"/>
+        <w:tblW w:w="0" w:type="auto"/>
+        <w:tblLook w:val="04A0" w:firstRow="1" w:lastRow="0" w:firstColumn="1" w:lastColumn="0" w:noHBand="0" w:noVBand="1"/>
+      </w:tblPr>
+      <w:tblGrid>
+        <w:gridCol w:w="1313"/>
+        <w:gridCol w:w="1261"/>
+        <w:gridCol w:w="1349"/>
+        <w:gridCol w:w="1420"/>
+        <w:gridCol w:w="772"/>
+        <w:gridCol w:w="1530"/>
+        <w:gridCol w:w="1705"/>
+      </w:tblGrid>
+      <w:tr>
+        <w:tc>
+          <w:tcPr>
+            <w:tcW w:w="1313" w:type="dxa"/>
+          </w:tcPr>
+          <w:p>
+            <w:pPr>
+              <w:rPr>
+                <w:rFonts w:asciiTheme="majorBidi" w:eastAsiaTheme="minorEastAsia" w:hAnsiTheme="majorBidi" w:cstheme="majorBidi"/>
+                <w:color w:val="000000"/>
+                <w:lang w:val="fr-FR"/>
+              </w:rPr>
+            </w:pPr>
+            <w:r>
+              <w:rPr>
+                <w:rFonts w:asciiTheme="majorBidi" w:eastAsiaTheme="minorEastAsia" w:hAnsiTheme="majorBidi" w:cstheme="majorBidi"/>
+                <w:color w:val="000000"/>
+                <w:lang w:val="fr-FR"/>
+              </w:rPr>
+              <w:t>SF</w:t>
+            </w:r>
+          </w:p>
+        </w:tc>
+        <w:tc>
+          <w:tcPr>
+            <w:tcW w:w="1261" w:type="dxa"/>
+          </w:tcPr>
+          <w:p>
+            <w:pPr>
+              <w:rPr>
+                <w:rFonts w:asciiTheme="majorBidi" w:eastAsiaTheme="minorEastAsia" w:hAnsiTheme="majorBidi" w:cstheme="majorBidi"/>
+                <w:color w:val="000000"/>
+                <w:lang w:val="fr-FR"/>
+              </w:rPr>
+            </w:pPr>
+            <w:r>
+              <w:rPr>
+                <w:rFonts w:asciiTheme="majorBidi" w:eastAsiaTheme="minorEastAsia" w:hAnsiTheme="majorBidi" w:cstheme="majorBidi"/>
+                <w:color w:val="000000"/>
+                <w:lang w:val="fr-FR"/>
+              </w:rPr>
+              <w:t>Delay</w:t>
+            </w:r>
+          </w:p>
+        </w:tc>
+        <w:tc>
+          <w:tcPr>
+            <w:tcW w:w="1349" w:type="dxa"/>
+          </w:tcPr>
+          <w:p>
+            <w:pPr>
+              <w:rPr>
+                <w:rFonts w:asciiTheme="majorBidi" w:eastAsiaTheme="minorEastAsia" w:hAnsiTheme="majorBidi" w:cstheme="majorBidi"/>
+                <w:color w:val="000000"/>
+                <w:lang w:val="fr-FR"/>
+              </w:rPr>
+            </w:pPr>
+            <w:r>
+              <w:rPr>
+                <w:rFonts w:asciiTheme="majorBidi" w:eastAsiaTheme="minorEastAsia" w:hAnsiTheme="majorBidi" w:cstheme="majorBidi"/>
+                <w:color w:val="000000"/>
+                <w:lang w:val="fr-FR"/>
+              </w:rPr>
+              <w:t>ToA</w:t>
+            </w:r>
+          </w:p>
+        </w:tc>
+        <w:tc>
+          <w:tcPr>
+            <w:tcW w:w="1420" w:type="dxa"/>
+          </w:tcPr>
+          <w:p>
+            <w:pPr>
+              <w:rPr>
+                <w:rFonts w:asciiTheme="majorBidi" w:eastAsiaTheme="minorEastAsia" w:hAnsiTheme="majorBidi" w:cstheme="majorBidi"/>
+                <w:color w:val="000000"/>
+                <w:lang w:val="fr-FR"/>
+              </w:rPr>
+            </w:pPr>
+            <w:r>
+              <w:rPr>
+                <w:rFonts w:asciiTheme="majorBidi" w:eastAsiaTheme="minorEastAsia" w:hAnsiTheme="majorBidi" w:cstheme="majorBidi"/>
+                <w:color w:val="000000"/>
+                <w:lang w:val="fr-FR"/>
+              </w:rPr>
+              <w:t>Lambda</w:t>
+            </w:r>
+          </w:p>
+        </w:tc>
+        <w:tc>
+          <w:tcPr>
+            <w:tcW w:w="772" w:type="dxa"/>
+          </w:tcPr>
+          <w:p>
+            <w:pPr>
+              <w:rPr>
+                <w:rFonts w:asciiTheme="majorBidi" w:eastAsiaTheme="minorEastAsia" w:hAnsiTheme="majorBidi" w:cstheme="majorBidi"/>
+                <w:color w:val="000000"/>
+                <w:lang w:val="fr-FR"/>
+              </w:rPr>
+            </w:pPr>
+            <w:r>
+              <w:rPr>
+                <w:rFonts w:asciiTheme="majorBidi" w:eastAsiaTheme="minorEastAsia" w:hAnsiTheme="majorBidi" w:cstheme="majorBidi"/>
+                <w:color w:val="000000"/>
+                <w:lang w:val="fr-FR"/>
+              </w:rPr>
+              <w:t>N</w:t>
+            </w:r>
+          </w:p>
+        </w:tc>
+        <w:tc>
+          <w:tcPr>
+            <w:tcW w:w="1530" w:type="dxa"/>
+          </w:tcPr>
+          <w:p>
+            <w:pPr>
+              <w:rPr>
+                <w:rFonts w:asciiTheme="majorBidi" w:eastAsiaTheme="minorEastAsia" w:hAnsiTheme="majorBidi" w:cstheme="majorBidi"/>
+                <w:color w:val="000000"/>
+                <w:lang w:val="fr-FR"/>
+              </w:rPr>
+            </w:pPr>
+            <w:r>
+              <w:rPr>
+                <w:rFonts w:asciiTheme="majorBidi" w:eastAsiaTheme="minorEastAsia" w:hAnsiTheme="majorBidi" w:cstheme="majorBidi"/>
+                <w:color w:val="000000"/>
+                <w:lang w:val="fr-FR"/>
+              </w:rPr>
+              <w:t>PDR Avg Th</w:t>
+            </w:r>
+          </w:p>
+        </w:tc>
+        <w:tc>
+          <w:tcPr>
+            <w:tcW w:w="1705" w:type="dxa"/>
+          </w:tcPr>
+          <w:p>
+            <w:pPr>
+              <w:rPr>
+                <w:rFonts w:asciiTheme="majorBidi" w:eastAsiaTheme="minorEastAsia" w:hAnsiTheme="majorBidi" w:cstheme="majorBidi"/>
+                <w:color w:val="000000"/>
+                <w:lang w:val="fr-FR"/>
+              </w:rPr>
+            </w:pPr>
+            <w:r>
+              <w:rPr>
+                <w:rFonts w:asciiTheme="majorBidi" w:eastAsiaTheme="minorEastAsia" w:hAnsiTheme="majorBidi" w:cstheme="majorBidi"/>
+                <w:color w:val="000000"/>
+                <w:lang w:val="fr-FR"/>
+              </w:rPr>
+              <w:t>PDR Avg. Exp</w:t>
+            </w:r>
+          </w:p>
+        </w:tc>
+      </w:tr>
+      <w:tr>
+        <w:tc>
+          <w:tcPr>
+            <w:tcW w:w="1313" w:type="dxa"/>
+          </w:tcPr>
+          <w:p>
+            <w:pPr>
+              <w:rPr>
+                <w:rFonts w:asciiTheme="majorBidi" w:eastAsiaTheme="minorEastAsia" w:hAnsiTheme="majorBidi" w:cstheme="majorBidi"/>
+                <w:color w:val="000000"/>
+                <w:lang w:val="fr-FR"/>
+              </w:rPr>
+            </w:pPr>
+            <w:r>
+              <w:rPr>
+                <w:rFonts w:asciiTheme="majorBidi" w:eastAsiaTheme="minorEastAsia" w:hAnsiTheme="majorBidi" w:cstheme="majorBidi"/>
+                <w:color w:val="000000"/>
+                <w:lang w:val="fr-FR"/>
+              </w:rPr>
+              <w:t>7</w:t>
+            </w:r>
+          </w:p>
+        </w:tc>
+        <w:tc>
+          <w:tcPr>
+            <w:tcW w:w="1261" w:type="dxa"/>
+          </w:tcPr>
+          <w:p>
+            <w:pPr>
+              <w:rPr>
+                <w:rFonts w:asciiTheme="majorBidi" w:eastAsiaTheme="minorEastAsia" w:hAnsiTheme="majorBidi" w:cstheme="majorBidi"/>
+                <w:color w:val="000000"/>
+                <w:lang w:val="fr-FR"/>
+              </w:rPr>
+            </w:pPr>
+            <w:r>
+              <w:rPr>
+                <w:rFonts w:asciiTheme="majorBidi" w:eastAsiaTheme="minorEastAsia" w:hAnsiTheme="majorBidi" w:cstheme="majorBidi"/>
+                <w:color w:val="000000"/>
+                <w:lang w:val="fr-FR"/>
+              </w:rPr>
+              <w:t>5s</w:t>
+            </w:r>
+          </w:p>
+        </w:tc>
+        <w:tc>
+          <w:tcPr>
+            <w:tcW w:w="1349" w:type="dxa"/>
+          </w:tcPr>
+          <w:p>
+            <w:pPr>
+              <w:rPr>
+                <w:rFonts w:asciiTheme="majorBidi" w:eastAsiaTheme="minorEastAsia" w:hAnsiTheme="majorBidi" w:cstheme="majorBidi"/>
+                <w:color w:val="000000"/>
+                <w:lang w:val="fr-FR"/>
+              </w:rPr>
+            </w:pPr>
+            <w:r>
+              <w:rPr>
+                <w:rFonts w:asciiTheme="majorBidi" w:eastAsiaTheme="minorEastAsia" w:hAnsiTheme="majorBidi" w:cstheme="majorBidi"/>
+                <w:color w:val="000000"/>
+                <w:lang w:val="fr-FR"/>
+              </w:rPr>
+              <w:t>61</w:t>
+            </w:r>
+            <w:r>
+              <w:rPr>
+                <w:rFonts w:asciiTheme="majorBidi" w:eastAsiaTheme="minorEastAsia" w:hAnsiTheme="majorBidi" w:cstheme="majorBidi"/>
+                <w:color w:val="000000"/>
+                <w:lang w:val="fr-FR"/>
+              </w:rPr>
+              <w:t>.</w:t>
+            </w:r>
+            <w:r>
+              <w:rPr>
+                <w:rFonts w:asciiTheme="majorBidi" w:eastAsiaTheme="minorEastAsia" w:hAnsiTheme="majorBidi" w:cstheme="majorBidi"/>
+                <w:color w:val="000000"/>
+                <w:lang w:val="fr-FR"/>
+              </w:rPr>
+              <w:t xml:space="preserve">7 </w:t>
+            </w:r>
+            <w:r>
+              <w:rPr>
+                <w:rFonts w:asciiTheme="majorBidi" w:eastAsiaTheme="minorEastAsia" w:hAnsiTheme="majorBidi" w:cstheme="majorBidi"/>
+                <w:color w:val="000000"/>
+                <w:lang w:val="fr-FR"/>
+              </w:rPr>
+              <w:t>ms</w:t>
+            </w:r>
+          </w:p>
+        </w:tc>
+        <w:tc>
+          <w:tcPr>
+            <w:tcW w:w="1420" w:type="dxa"/>
+          </w:tcPr>
+          <w:p>
+            <w:pPr>
+              <w:rPr>
+                <w:rFonts w:asciiTheme="majorBidi" w:eastAsiaTheme="minorEastAsia" w:hAnsiTheme="majorBidi" w:cstheme="majorBidi"/>
+                <w:color w:val="000000"/>
+                <w:lang w:val="fr-FR"/>
+              </w:rPr>
+            </w:pPr>
+            <w:r>
+              <w:rPr>
+                <w:rFonts w:asciiTheme="majorBidi" w:eastAsiaTheme="minorEastAsia" w:hAnsiTheme="majorBidi" w:cstheme="majorBidi"/>
+                <w:color w:val="000000"/>
+                <w:lang w:val="fr-FR"/>
+              </w:rPr>
+              <w:t>1/5</w:t>
+            </w:r>
+          </w:p>
+        </w:tc>
+        <w:tc>
+          <w:tcPr>
+            <w:tcW w:w="772" w:type="dxa"/>
+          </w:tcPr>
+          <w:p>
+            <w:pPr>
+              <w:rPr>
+                <w:rFonts w:asciiTheme="majorBidi" w:eastAsiaTheme="minorEastAsia" w:hAnsiTheme="majorBidi" w:cstheme="majorBidi"/>
+                <w:color w:val="000000"/>
+                <w:lang w:val="fr-FR"/>
+              </w:rPr>
+            </w:pPr>
+            <w:r>
+              <w:rPr>
+                <w:rFonts w:asciiTheme="majorBidi" w:eastAsiaTheme="minorEastAsia" w:hAnsiTheme="majorBidi" w:cstheme="majorBidi"/>
+                <w:color w:val="000000"/>
+                <w:lang w:val="fr-FR"/>
+              </w:rPr>
+              <w:t>21</w:t>
+            </w:r>
+          </w:p>
+        </w:tc>
+        <w:tc>
+          <w:tcPr>
+            <w:tcW w:w="1530" w:type="dxa"/>
+          </w:tcPr>
+          <w:p>
+            <w:pPr>
+              <w:rPr>
+                <w:rFonts w:asciiTheme="majorBidi" w:eastAsiaTheme="minorEastAsia" w:hAnsiTheme="majorBidi" w:cstheme="majorBidi"/>
+                <w:color w:val="000000"/>
+                <w:lang w:val="fr-FR"/>
+              </w:rPr>
+            </w:pPr>
+            <w:r>
+              <w:rPr>
+                <w:rFonts w:asciiTheme="majorBidi" w:eastAsiaTheme="minorEastAsia" w:hAnsiTheme="majorBidi" w:cstheme="majorBidi"/>
+                <w:color w:val="000000"/>
+                <w:lang w:val="fr-FR"/>
+              </w:rPr>
+              <w:t>62%</w:t>
+            </w:r>
+          </w:p>
+        </w:tc>
+        <w:tc>
+          <w:tcPr>
+            <w:tcW w:w="1705" w:type="dxa"/>
+          </w:tcPr>
+          <w:p>
+            <w:pPr>
+              <w:rPr>
+                <w:rFonts w:asciiTheme="majorBidi" w:eastAsiaTheme="minorEastAsia" w:hAnsiTheme="majorBidi" w:cstheme="majorBidi"/>
+                <w:color w:val="000000"/>
+                <w:lang w:val="fr-FR"/>
+              </w:rPr>
+            </w:pPr>
+            <w:r>
+              <w:rPr>
+                <w:rFonts w:asciiTheme="majorBidi" w:eastAsiaTheme="minorEastAsia" w:hAnsiTheme="majorBidi" w:cstheme="majorBidi"/>
+                <w:color w:val="000000"/>
+                <w:lang w:val="fr-FR"/>
+              </w:rPr>
+              <w:t>75.53%</w:t>
+            </w:r>
+          </w:p>
+        </w:tc>
+      </w:tr>
+      <w:tr>
+        <w:tc>
+          <w:tcPr>
+            <w:tcW w:w="1313" w:type="dxa"/>
+          </w:tcPr>
+          <w:p>
+            <w:pPr>
+              <w:rPr>
+                <w:rFonts w:asciiTheme="majorBidi" w:eastAsiaTheme="minorEastAsia" w:hAnsiTheme="majorBidi" w:cstheme="majorBidi"/>
+                <w:color w:val="000000"/>
+                <w:lang w:val="fr-FR"/>
+              </w:rPr>
+            </w:pPr>
+            <w:r>
+              <w:rPr>
+                <w:rFonts w:asciiTheme="majorBidi" w:eastAsiaTheme="minorEastAsia" w:hAnsiTheme="majorBidi" w:cstheme="majorBidi"/>
+                <w:color w:val="000000"/>
+                <w:lang w:val="fr-FR"/>
+              </w:rPr>
+              <w:t>9</w:t>
+            </w:r>
+          </w:p>
+        </w:tc>
+        <w:tc>
+          <w:tcPr>
+            <w:tcW w:w="1261" w:type="dxa"/>
+          </w:tcPr>
+          <w:p>
+            <w:pPr>
+              <w:rPr>
+                <w:rFonts w:asciiTheme="majorBidi" w:eastAsiaTheme="minorEastAsia" w:hAnsiTheme="majorBidi" w:cstheme="majorBidi"/>
+                <w:color w:val="000000"/>
+                <w:lang w:val="fr-FR"/>
+              </w:rPr>
+            </w:pPr>
+            <w:r>
+              <w:rPr>
+                <w:rFonts w:asciiTheme="majorBidi" w:eastAsiaTheme="minorEastAsia" w:hAnsiTheme="majorBidi" w:cstheme="majorBidi"/>
+                <w:color w:val="000000"/>
+                <w:lang w:val="fr-FR"/>
+              </w:rPr>
+              <w:t>5s</w:t>
+            </w:r>
+          </w:p>
+        </w:tc>
+        <w:tc>
+          <w:tcPr>
+            <w:tcW w:w="1349" w:type="dxa"/>
+          </w:tcPr>
+          <w:p>
+            <w:pPr>
+              <w:rPr>
+                <w:rFonts w:asciiTheme="majorBidi" w:eastAsiaTheme="minorEastAsia" w:hAnsiTheme="majorBidi" w:cstheme="majorBidi"/>
+                <w:color w:val="000000"/>
+                <w:lang w:val="fr-FR"/>
+              </w:rPr>
+            </w:pPr>
+            <w:r>
+              <w:rPr>
+                <w:rFonts w:asciiTheme="majorBidi" w:eastAsiaTheme="minorEastAsia" w:hAnsiTheme="majorBidi" w:cstheme="majorBidi"/>
+                <w:color w:val="000000"/>
+                <w:lang w:val="fr-FR"/>
+              </w:rPr>
+              <w:t>205.82</w:t>
+            </w:r>
+            <w:r>
+              <w:rPr>
+                <w:rFonts w:asciiTheme="majorBidi" w:eastAsiaTheme="minorEastAsia" w:hAnsiTheme="majorBidi" w:cstheme="majorBidi"/>
+                <w:color w:val="000000"/>
+                <w:lang w:val="fr-FR"/>
+              </w:rPr>
+              <w:t xml:space="preserve"> ms</w:t>
+            </w:r>
+          </w:p>
+        </w:tc>
+        <w:tc>
+          <w:tcPr>
+            <w:tcW w:w="1420" w:type="dxa"/>
+          </w:tcPr>
+          <w:p>
+            <w:pPr>
+              <w:rPr>
+                <w:rFonts w:asciiTheme="majorBidi" w:eastAsiaTheme="minorEastAsia" w:hAnsiTheme="majorBidi" w:cstheme="majorBidi"/>
+                <w:color w:val="000000"/>
+                <w:lang w:val="fr-FR"/>
+              </w:rPr>
+            </w:pPr>
+            <w:r>
+              <w:rPr>
+                <w:rFonts w:asciiTheme="majorBidi" w:eastAsiaTheme="minorEastAsia" w:hAnsiTheme="majorBidi" w:cstheme="majorBidi"/>
+                <w:color w:val="000000"/>
+                <w:lang w:val="fr-FR"/>
+              </w:rPr>
+              <w:t>1/5</w:t>
+            </w:r>
+          </w:p>
+        </w:tc>
+        <w:tc>
+          <w:tcPr>
+            <w:tcW w:w="772" w:type="dxa"/>
+          </w:tcPr>
+          <w:p>
+            <w:pPr>
+              <w:rPr>
+                <w:rFonts w:asciiTheme="majorBidi" w:eastAsiaTheme="minorEastAsia" w:hAnsiTheme="majorBidi" w:cstheme="majorBidi"/>
+                <w:color w:val="000000"/>
+                <w:lang w:val="fr-FR"/>
+              </w:rPr>
+            </w:pPr>
+            <w:r>
+              <w:rPr>
+                <w:rFonts w:asciiTheme="majorBidi" w:eastAsiaTheme="minorEastAsia" w:hAnsiTheme="majorBidi" w:cstheme="majorBidi"/>
+                <w:color w:val="000000"/>
+                <w:lang w:val="fr-FR"/>
+              </w:rPr>
+              <w:t>21</w:t>
+            </w:r>
+          </w:p>
+        </w:tc>
+        <w:tc>
+          <w:tcPr>
+            <w:tcW w:w="1530" w:type="dxa"/>
+          </w:tcPr>
+          <w:p>
+            <w:pPr>
+              <w:rPr>
+                <w:rFonts w:asciiTheme="majorBidi" w:eastAsiaTheme="minorEastAsia" w:hAnsiTheme="majorBidi" w:cstheme="majorBidi"/>
+                <w:color w:val="000000"/>
+                <w:lang w:val="fr-FR"/>
+              </w:rPr>
+            </w:pPr>
+            <w:r>
+              <w:rPr>
+                <w:rFonts w:asciiTheme="majorBidi" w:eastAsiaTheme="minorEastAsia" w:hAnsiTheme="majorBidi" w:cstheme="majorBidi"/>
+                <w:color w:val="000000"/>
+                <w:lang w:val="fr-FR"/>
+              </w:rPr>
+              <w:t>17%</w:t>
+            </w:r>
+          </w:p>
+        </w:tc>
+        <w:tc>
+          <w:tcPr>
+            <w:tcW w:w="1705" w:type="dxa"/>
+          </w:tcPr>
+          <w:p>
+            <w:pPr>
+              <w:rPr>
+                <w:rFonts w:asciiTheme="majorBidi" w:eastAsiaTheme="minorEastAsia" w:hAnsiTheme="majorBidi" w:cstheme="majorBidi"/>
+                <w:color w:val="000000"/>
+                <w:lang w:val="fr-FR"/>
+              </w:rPr>
+            </w:pPr>
+            <w:r>
+              <w:rPr>
+                <w:rFonts w:asciiTheme="majorBidi" w:eastAsiaTheme="minorEastAsia" w:hAnsiTheme="majorBidi" w:cstheme="majorBidi"/>
+                <w:color w:val="000000"/>
+                <w:lang w:val="fr-FR"/>
+              </w:rPr>
+              <w:t>50.63%</w:t>
+            </w:r>
+          </w:p>
+        </w:tc>
+      </w:tr>
+      <w:tr>
+        <w:tc>
+          <w:tcPr>
+            <w:tcW w:w="1313" w:type="dxa"/>
+          </w:tcPr>
+          <w:p>
+            <w:pPr>
+              <w:rPr>
+                <w:rFonts w:asciiTheme="majorBidi" w:eastAsiaTheme="minorEastAsia" w:hAnsiTheme="majorBidi" w:cstheme="majorBidi"/>
+                <w:color w:val="000000"/>
+                <w:lang w:val="fr-FR"/>
+              </w:rPr>
+            </w:pPr>
+            <w:r>
+              <w:rPr>
+                <w:rFonts w:asciiTheme="majorBidi" w:eastAsiaTheme="minorEastAsia" w:hAnsiTheme="majorBidi" w:cstheme="majorBidi"/>
+                <w:color w:val="000000"/>
+                <w:lang w:val="fr-FR"/>
+              </w:rPr>
+              <w:t>11</w:t>
+            </w:r>
+          </w:p>
+        </w:tc>
+        <w:tc>
+          <w:tcPr>
+            <w:tcW w:w="1261" w:type="dxa"/>
+          </w:tcPr>
+          <w:p>
+            <w:pPr>
+              <w:rPr>
+                <w:rFonts w:asciiTheme="majorBidi" w:eastAsiaTheme="minorEastAsia" w:hAnsiTheme="majorBidi" w:cstheme="majorBidi"/>
+                <w:color w:val="000000"/>
+                <w:lang w:val="fr-FR"/>
+              </w:rPr>
+            </w:pPr>
+            <w:r>
+              <w:rPr>
+                <w:rFonts w:asciiTheme="majorBidi" w:eastAsiaTheme="minorEastAsia" w:hAnsiTheme="majorBidi" w:cstheme="majorBidi"/>
+                <w:color w:val="000000"/>
+                <w:lang w:val="fr-FR"/>
+              </w:rPr>
+              <w:t>5s</w:t>
+            </w:r>
+          </w:p>
+        </w:tc>
+        <w:tc>
+          <w:tcPr>
+            <w:tcW w:w="1349" w:type="dxa"/>
+          </w:tcPr>
+          <w:p>
+            <w:pPr>
+              <w:rPr>
+                <w:rFonts w:asciiTheme="majorBidi" w:eastAsiaTheme="minorEastAsia" w:hAnsiTheme="majorBidi" w:cstheme="majorBidi"/>
+                <w:color w:val="000000"/>
+                <w:lang w:val="fr-FR"/>
+              </w:rPr>
+            </w:pPr>
+            <w:r>
+              <w:rPr>
+                <w:rFonts w:asciiTheme="majorBidi" w:eastAsiaTheme="minorEastAsia" w:hAnsiTheme="majorBidi" w:cstheme="majorBidi"/>
+                <w:color w:val="000000"/>
+                <w:lang w:val="fr-FR"/>
+              </w:rPr>
+              <w:t>823.3</w:t>
+            </w:r>
+            <w:r>
+              <w:rPr>
+                <w:rFonts w:asciiTheme="majorBidi" w:eastAsiaTheme="minorEastAsia" w:hAnsiTheme="majorBidi" w:cstheme="majorBidi"/>
+                <w:color w:val="000000"/>
+                <w:lang w:val="fr-FR"/>
+              </w:rPr>
+              <w:t>ms</w:t>
+            </w:r>
+          </w:p>
+        </w:tc>
+        <w:tc>
+          <w:tcPr>
+            <w:tcW w:w="1420" w:type="dxa"/>
+          </w:tcPr>
+          <w:p>
+            <w:pPr>
+              <w:rPr>
+                <w:rFonts w:asciiTheme="majorBidi" w:eastAsiaTheme="minorEastAsia" w:hAnsiTheme="majorBidi" w:cstheme="majorBidi"/>
+                <w:color w:val="000000"/>
+                <w:lang w:val="fr-FR"/>
+              </w:rPr>
+            </w:pPr>
+            <w:r>
+              <w:rPr>
+                <w:rFonts w:asciiTheme="majorBidi" w:eastAsiaTheme="minorEastAsia" w:hAnsiTheme="majorBidi" w:cstheme="majorBidi"/>
+                <w:color w:val="000000"/>
+                <w:lang w:val="fr-FR"/>
+              </w:rPr>
+              <w:t>1/5</w:t>
+            </w:r>
+          </w:p>
+        </w:tc>
+        <w:tc>
+          <w:tcPr>
+            <w:tcW w:w="772" w:type="dxa"/>
+          </w:tcPr>
+          <w:p>
+            <w:pPr>
+              <w:rPr>
+                <w:rFonts w:asciiTheme="majorBidi" w:eastAsiaTheme="minorEastAsia" w:hAnsiTheme="majorBidi" w:cstheme="majorBidi"/>
+                <w:color w:val="000000"/>
+                <w:lang w:val="fr-FR"/>
+              </w:rPr>
+            </w:pPr>
+            <w:r>
+              <w:rPr>
+                <w:rFonts w:asciiTheme="majorBidi" w:eastAsiaTheme="minorEastAsia" w:hAnsiTheme="majorBidi" w:cstheme="majorBidi"/>
+                <w:color w:val="000000"/>
+                <w:lang w:val="fr-FR"/>
+              </w:rPr>
+              <w:t>21</w:t>
+            </w:r>
+          </w:p>
+        </w:tc>
+        <w:tc>
+          <w:tcPr>
+            <w:tcW w:w="1530" w:type="dxa"/>
+          </w:tcPr>
+          <w:p>
+            <w:pPr>
+              <w:rPr>
+                <w:rFonts w:asciiTheme="majorBidi" w:eastAsiaTheme="minorEastAsia" w:hAnsiTheme="majorBidi" w:cstheme="majorBidi"/>
+                <w:color w:val="000000"/>
+                <w:lang w:val="fr-FR"/>
+              </w:rPr>
+            </w:pPr>
+            <w:r>
+              <w:rPr>
+                <w:rFonts w:asciiTheme="majorBidi" w:eastAsiaTheme="minorEastAsia" w:hAnsiTheme="majorBidi" w:cstheme="majorBidi"/>
+                <w:color w:val="000000"/>
+                <w:lang w:val="fr-FR"/>
+              </w:rPr>
+              <w:t>1%</w:t>
+            </w:r>
+          </w:p>
+        </w:tc>
+        <w:tc>
+          <w:tcPr>
+            <w:tcW w:w="1705" w:type="dxa"/>
+          </w:tcPr>
+          <w:p>
+            <w:pPr>
+              <w:rPr>
+                <w:rFonts w:asciiTheme="majorBidi" w:eastAsiaTheme="minorEastAsia" w:hAnsiTheme="majorBidi" w:cstheme="majorBidi"/>
+                <w:color w:val="000000"/>
+                <w:lang w:val="fr-FR"/>
+              </w:rPr>
+            </w:pPr>
+            <w:r>
+              <w:rPr>
+                <w:rFonts w:asciiTheme="majorBidi" w:eastAsiaTheme="minorEastAsia" w:hAnsiTheme="majorBidi" w:cstheme="majorBidi"/>
+                <w:color w:val="000000"/>
+                <w:lang w:val="fr-FR"/>
+              </w:rPr>
+              <w:t>9.84%</w:t>
+            </w:r>
+          </w:p>
+        </w:tc>
+      </w:tr>
+      <w:tr>
+        <w:tc>
+          <w:tcPr>
+            <w:tcW w:w="1313" w:type="dxa"/>
+          </w:tcPr>
+          <w:p>
+            <w:pPr>
+              <w:rPr>
+                <w:rFonts w:asciiTheme="majorBidi" w:eastAsiaTheme="minorEastAsia" w:hAnsiTheme="majorBidi" w:cstheme="majorBidi"/>
+                <w:color w:val="000000"/>
+                <w:lang w:val="fr-FR"/>
+              </w:rPr>
+            </w:pPr>
+            <w:r>
+              <w:rPr>
+                <w:rFonts w:asciiTheme="majorBidi" w:eastAsiaTheme="minorEastAsia" w:hAnsiTheme="majorBidi" w:cstheme="majorBidi"/>
+                <w:color w:val="000000"/>
+                <w:lang w:val="fr-FR"/>
+              </w:rPr>
+              <w:t>9</w:t>
+            </w:r>
+          </w:p>
+        </w:tc>
+        <w:tc>
+          <w:tcPr>
+            <w:tcW w:w="1261" w:type="dxa"/>
+          </w:tcPr>
+          <w:p>
+            <w:pPr>
+              <w:rPr>
+                <w:rFonts w:asciiTheme="majorBidi" w:eastAsiaTheme="minorEastAsia" w:hAnsiTheme="majorBidi" w:cstheme="majorBidi"/>
+                <w:color w:val="000000"/>
+                <w:lang w:val="fr-FR"/>
+              </w:rPr>
+            </w:pPr>
+            <w:r>
+              <w:rPr>
+                <w:rFonts w:asciiTheme="majorBidi" w:eastAsiaTheme="minorEastAsia" w:hAnsiTheme="majorBidi" w:cstheme="majorBidi"/>
+                <w:color w:val="000000"/>
+                <w:lang w:val="fr-FR"/>
+              </w:rPr>
+              <w:t>1s</w:t>
+            </w:r>
+          </w:p>
+        </w:tc>
+        <w:tc>
+          <w:tcPr>
+            <w:tcW w:w="1349" w:type="dxa"/>
+          </w:tcPr>
+          <w:p>
+            <w:pPr>
+              <w:rPr>
+                <w:rFonts w:asciiTheme="majorBidi" w:eastAsiaTheme="minorEastAsia" w:hAnsiTheme="majorBidi" w:cstheme="majorBidi"/>
+                <w:color w:val="000000"/>
+                <w:lang w:val="fr-FR"/>
+              </w:rPr>
+            </w:pPr>
+            <w:r>
+              <w:rPr>
+                <w:rFonts w:asciiTheme="majorBidi" w:eastAsiaTheme="minorEastAsia" w:hAnsiTheme="majorBidi" w:cstheme="majorBidi"/>
+                <w:color w:val="000000"/>
+                <w:lang w:val="fr-FR"/>
+              </w:rPr>
+              <w:t xml:space="preserve">205.82 </w:t>
+            </w:r>
+            <w:r>
+              <w:rPr>
+                <w:rFonts w:asciiTheme="majorBidi" w:eastAsiaTheme="minorEastAsia" w:hAnsiTheme="majorBidi" w:cstheme="majorBidi"/>
+                <w:color w:val="000000"/>
+                <w:lang w:val="fr-FR"/>
+              </w:rPr>
+              <w:t>ms</w:t>
+            </w:r>
+          </w:p>
+        </w:tc>
+        <w:tc>
+          <w:tcPr>
+            <w:tcW w:w="1420" w:type="dxa"/>
+          </w:tcPr>
+          <w:p>
+            <w:pPr>
+              <w:rPr>
+                <w:rFonts w:asciiTheme="majorBidi" w:eastAsiaTheme="minorEastAsia" w:hAnsiTheme="majorBidi" w:cstheme="majorBidi"/>
+                <w:color w:val="000000"/>
+                <w:lang w:val="fr-FR"/>
+              </w:rPr>
+            </w:pPr>
+            <w:r>
+              <w:rPr>
+                <w:rFonts w:asciiTheme="majorBidi" w:eastAsiaTheme="minorEastAsia" w:hAnsiTheme="majorBidi" w:cstheme="majorBidi"/>
+                <w:color w:val="000000"/>
+                <w:lang w:val="fr-FR"/>
+              </w:rPr>
+              <w:t>1</w:t>
+            </w:r>
+          </w:p>
+        </w:tc>
+        <w:tc>
+          <w:tcPr>
+            <w:tcW w:w="772" w:type="dxa"/>
+          </w:tcPr>
+          <w:p>
+            <w:pPr>
+              <w:rPr>
+                <w:rFonts w:asciiTheme="majorBidi" w:eastAsiaTheme="minorEastAsia" w:hAnsiTheme="majorBidi" w:cstheme="majorBidi"/>
+                <w:color w:val="000000"/>
+                <w:lang w:val="fr-FR"/>
+              </w:rPr>
+            </w:pPr>
+            <w:r>
+              <w:rPr>
+                <w:rFonts w:asciiTheme="majorBidi" w:eastAsiaTheme="minorEastAsia" w:hAnsiTheme="majorBidi" w:cstheme="majorBidi"/>
+                <w:color w:val="000000"/>
+                <w:lang w:val="fr-FR"/>
+              </w:rPr>
+              <w:t>21</w:t>
+            </w:r>
+          </w:p>
+        </w:tc>
+        <w:tc>
+          <w:tcPr>
+            <w:tcW w:w="1530" w:type="dxa"/>
+          </w:tcPr>
+          <w:p>
+            <w:pPr>
+              <w:rPr>
+                <w:rFonts w:asciiTheme="majorBidi" w:eastAsiaTheme="minorEastAsia" w:hAnsiTheme="majorBidi" w:cstheme="majorBidi"/>
+                <w:color w:val="000000"/>
+                <w:lang w:val="fr-FR"/>
+              </w:rPr>
+            </w:pPr>
+            <w:r>
+              <w:rPr>
+                <w:rFonts w:asciiTheme="majorBidi" w:eastAsiaTheme="minorEastAsia" w:hAnsiTheme="majorBidi" w:cstheme="majorBidi"/>
+                <w:color w:val="000000"/>
+                <w:lang w:val="fr-FR"/>
+              </w:rPr>
+              <w:t>0.01%</w:t>
+            </w:r>
+          </w:p>
+        </w:tc>
+        <w:tc>
+          <w:tcPr>
+            <w:tcW w:w="1705" w:type="dxa"/>
+          </w:tcPr>
+          <w:p>
+            <w:pPr>
+              <w:rPr>
+                <w:rFonts w:asciiTheme="majorBidi" w:eastAsiaTheme="minorEastAsia" w:hAnsiTheme="majorBidi" w:cstheme="majorBidi"/>
+                <w:color w:val="000000"/>
+                <w:lang w:val="fr-FR"/>
+              </w:rPr>
+            </w:pPr>
+            <w:r>
+              <w:rPr>
+                <w:rFonts w:asciiTheme="majorBidi" w:hAnsiTheme="majorBidi" w:cstheme="majorBidi"/>
+                <w:color w:val="000000"/>
+              </w:rPr>
+              <w:t>8.9%</w:t>
+            </w:r>
+          </w:p>
+        </w:tc>
+      </w:tr>
+      <w:tr>
+        <w:tc>
+          <w:tcPr>
+            <w:tcW w:w="1313" w:type="dxa"/>
+          </w:tcPr>
+          <w:p>
+            <w:pPr>
+              <w:rPr>
+                <w:rFonts w:asciiTheme="majorBidi" w:eastAsiaTheme="minorEastAsia" w:hAnsiTheme="majorBidi" w:cstheme="majorBidi"/>
+                <w:color w:val="000000"/>
+                <w:lang w:val="fr-FR"/>
+              </w:rPr>
+            </w:pPr>
+            <w:r>
+              <w:rPr>
+                <w:rFonts w:asciiTheme="majorBidi" w:eastAsiaTheme="minorEastAsia" w:hAnsiTheme="majorBidi" w:cstheme="majorBidi"/>
+                <w:color w:val="000000"/>
+                <w:lang w:val="fr-FR"/>
+              </w:rPr>
+              <w:t>9</w:t>
+            </w:r>
+          </w:p>
+        </w:tc>
+        <w:tc>
+          <w:tcPr>
+            <w:tcW w:w="1261" w:type="dxa"/>
+          </w:tcPr>
+          <w:p>
+            <w:pPr>
+              <w:rPr>
+                <w:rFonts w:asciiTheme="majorBidi" w:eastAsiaTheme="minorEastAsia" w:hAnsiTheme="majorBidi" w:cstheme="majorBidi"/>
+                <w:color w:val="000000"/>
+                <w:lang w:val="fr-FR"/>
+              </w:rPr>
+            </w:pPr>
+            <w:r>
+              <w:rPr>
+                <w:rFonts w:asciiTheme="majorBidi" w:eastAsiaTheme="minorEastAsia" w:hAnsiTheme="majorBidi" w:cstheme="majorBidi"/>
+                <w:color w:val="000000"/>
+                <w:lang w:val="fr-FR"/>
+              </w:rPr>
+              <w:t>20s</w:t>
+            </w:r>
+          </w:p>
+        </w:tc>
+        <w:tc>
+          <w:tcPr>
+            <w:tcW w:w="1349" w:type="dxa"/>
+          </w:tcPr>
+          <w:p>
+            <w:pPr>
+              <w:rPr>
+                <w:rFonts w:asciiTheme="majorBidi" w:eastAsiaTheme="minorEastAsia" w:hAnsiTheme="majorBidi" w:cstheme="majorBidi"/>
+                <w:color w:val="000000"/>
+                <w:lang w:val="fr-FR"/>
+              </w:rPr>
+            </w:pPr>
+            <w:r>
+              <w:rPr>
+                <w:rFonts w:asciiTheme="majorBidi" w:eastAsiaTheme="minorEastAsia" w:hAnsiTheme="majorBidi" w:cstheme="majorBidi"/>
+                <w:color w:val="000000"/>
+                <w:lang w:val="fr-FR"/>
+              </w:rPr>
+              <w:t xml:space="preserve">205.82 </w:t>
+            </w:r>
+            <w:r>
+              <w:rPr>
+                <w:rFonts w:asciiTheme="majorBidi" w:eastAsiaTheme="minorEastAsia" w:hAnsiTheme="majorBidi" w:cstheme="majorBidi"/>
+                <w:color w:val="000000"/>
+                <w:lang w:val="fr-FR"/>
+              </w:rPr>
+              <w:t>ms</w:t>
+            </w:r>
+          </w:p>
+        </w:tc>
+        <w:tc>
+          <w:tcPr>
+            <w:tcW w:w="1420" w:type="dxa"/>
+          </w:tcPr>
+          <w:p>
+            <w:pPr>
+              <w:rPr>
+                <w:rFonts w:asciiTheme="majorBidi" w:eastAsiaTheme="minorEastAsia" w:hAnsiTheme="majorBidi" w:cstheme="majorBidi"/>
+                <w:color w:val="000000"/>
+                <w:lang w:val="fr-FR"/>
+              </w:rPr>
+            </w:pPr>
+            <w:r>
+              <w:rPr>
+                <w:rFonts w:asciiTheme="majorBidi" w:eastAsiaTheme="minorEastAsia" w:hAnsiTheme="majorBidi" w:cstheme="majorBidi"/>
+                <w:color w:val="000000"/>
+                <w:lang w:val="fr-FR"/>
+              </w:rPr>
+              <w:t>1/20</w:t>
+            </w:r>
+          </w:p>
+        </w:tc>
+        <w:tc>
+          <w:tcPr>
+            <w:tcW w:w="772" w:type="dxa"/>
+          </w:tcPr>
+          <w:p>
+            <w:pPr>
+              <w:rPr>
+                <w:rFonts w:asciiTheme="majorBidi" w:eastAsiaTheme="minorEastAsia" w:hAnsiTheme="majorBidi" w:cstheme="majorBidi"/>
+                <w:color w:val="000000"/>
+                <w:lang w:val="fr-FR"/>
+              </w:rPr>
+            </w:pPr>
+            <w:r>
+              <w:rPr>
+                <w:rFonts w:asciiTheme="majorBidi" w:eastAsiaTheme="minorEastAsia" w:hAnsiTheme="majorBidi" w:cstheme="majorBidi"/>
+                <w:color w:val="000000"/>
+                <w:lang w:val="fr-FR"/>
+              </w:rPr>
+              <w:t>21</w:t>
+            </w:r>
+          </w:p>
+        </w:tc>
+        <w:tc>
+          <w:tcPr>
+            <w:tcW w:w="1530" w:type="dxa"/>
+          </w:tcPr>
+          <w:p>
+            <w:pPr>
+              <w:rPr>
+                <w:rFonts w:asciiTheme="majorBidi" w:eastAsiaTheme="minorEastAsia" w:hAnsiTheme="majorBidi" w:cstheme="majorBidi"/>
+                <w:color w:val="000000"/>
+                <w:lang w:val="fr-FR"/>
+              </w:rPr>
+            </w:pPr>
+            <w:r>
+              <w:rPr>
+                <w:rFonts w:asciiTheme="majorBidi" w:eastAsiaTheme="minorEastAsia" w:hAnsiTheme="majorBidi" w:cstheme="majorBidi"/>
+                <w:color w:val="000000"/>
+                <w:lang w:val="fr-FR"/>
+              </w:rPr>
+              <w:t>6</w:t>
+            </w:r>
+            <w:r>
+              <w:rPr>
+                <w:rFonts w:asciiTheme="majorBidi" w:eastAsiaTheme="minorEastAsia" w:hAnsiTheme="majorBidi" w:cstheme="majorBidi"/>
+                <w:color w:val="000000"/>
+                <w:lang w:val="fr-FR"/>
+              </w:rPr>
+              <w:t>4</w:t>
+            </w:r>
+            <w:r>
+              <w:rPr>
+                <w:rFonts w:asciiTheme="majorBidi" w:eastAsiaTheme="minorEastAsia" w:hAnsiTheme="majorBidi" w:cstheme="majorBidi"/>
+                <w:color w:val="000000"/>
+                <w:lang w:val="fr-FR"/>
+              </w:rPr>
+              <w:t>%</w:t>
+            </w:r>
+          </w:p>
+        </w:tc>
+        <w:tc>
+          <w:tcPr>
+            <w:tcW w:w="1705" w:type="dxa"/>
+          </w:tcPr>
+          <w:p>
+            <w:pPr>
+              <w:rPr>
+                <w:rFonts w:asciiTheme="majorBidi" w:eastAsiaTheme="minorEastAsia" w:hAnsiTheme="majorBidi" w:cstheme="majorBidi"/>
+                <w:color w:val="000000"/>
+                <w:lang w:val="fr-FR"/>
+              </w:rPr>
+            </w:pPr>
+            <w:r>
+              <w:rPr>
+                <w:rFonts w:asciiTheme="majorBidi" w:eastAsiaTheme="minorEastAsia" w:hAnsiTheme="majorBidi" w:cstheme="majorBidi"/>
+                <w:color w:val="000000"/>
+                <w:lang w:val="fr-FR"/>
+              </w:rPr>
+              <w:t>63.8%</w:t>
+            </w:r>
+          </w:p>
+        </w:tc>
+      </w:tr>
+    </w:tbl>
+    <w:p>
+      <w:pPr>
+        <w:rPr>
+          <w:rFonts w:asciiTheme="majorBidi" w:eastAsiaTheme="minorEastAsia" w:hAnsiTheme="majorBidi" w:cstheme="majorBidi"/>
+          <w:color w:val="000000"/>
+          <w:lang w:val="fr-FR"/>
+        </w:rPr>
+      </w:pPr>
+    </w:p>
+    <w:p>
+      <w:pPr>
+        <w:rPr>
+          <w:rFonts w:asciiTheme="majorBidi" w:eastAsiaTheme="minorEastAsia" w:hAnsiTheme="majorBidi" w:cstheme="majorBidi"/>
+          <w:color w:val="000000"/>
+          <w:lang w:val="fr-FR"/>
+        </w:rPr>
+      </w:pPr>
+      <w:r>
+        <w:rPr>
+          <w:rFonts w:asciiTheme="majorBidi" w:eastAsiaTheme="minorEastAsia" w:hAnsiTheme="majorBidi" w:cstheme="majorBidi"/>
+          <w:color w:val="000000"/>
+          <w:lang w:val="fr-FR"/>
+        </w:rPr>
+        <w:t>So,</w:t>
+      </w:r>
+    </w:p>
+    <w:p>
+      <w:pPr>
+        <w:rPr>
+          <w:rFonts w:asciiTheme="majorBidi" w:eastAsiaTheme="minorEastAsia" w:hAnsiTheme="majorBidi" w:cstheme="majorBidi"/>
+          <w:sz w:val="24"/>
+          <w:szCs w:val="24"/>
+        </w:rPr>
+      </w:pPr>
+      <m:oMathPara>
+        <m:oMathParaPr>
+          <m:jc m:val="left"/>
+        </m:oMathParaPr>
+        <m:oMath>
+          <m:r>
+            <w:rPr>
+              <w:rFonts w:ascii="Cambria Math" w:eastAsiaTheme="minorEastAsia" w:hAnsi="Cambria Math" w:cstheme="majorBidi"/>
+              <w:color w:val="000000"/>
+              <w:lang w:val="fr-FR"/>
+            </w:rPr>
+            <m:t>PD</m:t>
+          </m:r>
+          <m:sSub>
+            <m:sSubPr>
+              <m:ctrlPr>
+                <w:rPr>
+                  <w:rFonts w:ascii="Cambria Math" w:eastAsiaTheme="minorEastAsia" w:hAnsi="Cambria Math" w:cstheme="majorBidi"/>
+                  <w:i/>
+                  <w:color w:val="000000"/>
+                  <w:lang w:val="fr-FR"/>
+                </w:rPr>
+              </m:ctrlPr>
+            </m:sSubPr>
+            <m:e>
+              <m:r>
+                <w:rPr>
+                  <w:rFonts w:ascii="Cambria Math" w:eastAsiaTheme="minorEastAsia" w:hAnsi="Cambria Math" w:cstheme="majorBidi"/>
+                  <w:color w:val="000000"/>
+                  <w:lang w:val="fr-FR"/>
+                </w:rPr>
+                <m:t>R</m:t>
+              </m:r>
+            </m:e>
+            <m:sub>
+              <m:r>
+                <w:rPr>
+                  <w:rFonts w:ascii="Cambria Math" w:eastAsiaTheme="minorEastAsia" w:hAnsi="Cambria Math" w:cstheme="majorBidi"/>
+                  <w:color w:val="000000"/>
+                  <w:lang w:val="fr-FR"/>
+                </w:rPr>
+                <m:t>avg</m:t>
+              </m:r>
+            </m:sub>
+          </m:sSub>
+          <m:r>
+            <w:rPr>
+              <w:rFonts w:ascii="Cambria Math" w:eastAsiaTheme="minorEastAsia" w:hAnsi="Cambria Math" w:cstheme="majorBidi"/>
+              <w:color w:val="000000"/>
+              <w:lang w:val="fr-FR"/>
+            </w:rPr>
+            <m:t xml:space="preserve">= </m:t>
+          </m:r>
+          <m:func>
+            <m:funcPr>
+              <m:ctrlPr>
+                <w:rPr>
+                  <w:rFonts w:ascii="Cambria Math" w:hAnsi="Cambria Math" w:cstheme="majorBidi"/>
+                  <w:i/>
+                  <w:sz w:val="24"/>
+                  <w:szCs w:val="24"/>
+                </w:rPr>
+              </m:ctrlPr>
+            </m:funcPr>
+            <m:fName>
+              <m:r>
+                <m:rPr>
+                  <m:sty m:val="p"/>
+                </m:rPr>
+                <w:rPr>
+                  <w:rFonts w:ascii="Cambria Math" w:hAnsi="Cambria Math" w:cstheme="majorBidi"/>
+                  <w:sz w:val="24"/>
+                  <w:szCs w:val="24"/>
+                </w:rPr>
+                <m:t>exp</m:t>
+              </m:r>
+            </m:fName>
+            <m:e>
+              <m:r>
+                <w:rPr>
+                  <w:rFonts w:ascii="Cambria Math" w:hAnsi="Cambria Math" w:cstheme="majorBidi"/>
+                  <w:sz w:val="24"/>
+                  <w:szCs w:val="24"/>
+                </w:rPr>
+                <m:t>(-2×N×γ</m:t>
+              </m:r>
+              <m:d>
+                <m:dPr>
+                  <m:ctrlPr>
+                    <w:rPr>
+                      <w:rFonts w:ascii="Cambria Math" w:hAnsi="Cambria Math" w:cstheme="majorBidi"/>
+                      <w:i/>
+                      <w:sz w:val="24"/>
+                      <w:szCs w:val="24"/>
+                    </w:rPr>
+                  </m:ctrlPr>
+                </m:dPr>
+                <m:e>
+                  <m:r>
+                    <w:rPr>
+                      <w:rFonts w:ascii="Cambria Math" w:hAnsi="Cambria Math" w:cstheme="majorBidi"/>
+                      <w:sz w:val="24"/>
+                      <w:szCs w:val="24"/>
+                    </w:rPr>
+                    <m:t>s</m:t>
+                  </m:r>
+                </m:e>
+              </m:d>
+              <m:r>
+                <w:rPr>
+                  <w:rFonts w:ascii="Cambria Math" w:hAnsi="Cambria Math" w:cstheme="majorBidi"/>
+                  <w:sz w:val="24"/>
+                  <w:szCs w:val="24"/>
+                </w:rPr>
+                <m:t>×</m:t>
+              </m:r>
+              <m:sSub>
+                <m:sSubPr>
+                  <m:ctrlPr>
+                    <w:rPr>
+                      <w:rFonts w:ascii="Cambria Math" w:hAnsi="Cambria Math" w:cstheme="majorBidi"/>
+                      <w:i/>
+                      <w:iCs/>
+                      <w:sz w:val="24"/>
+                      <w:szCs w:val="24"/>
+                    </w:rPr>
+                  </m:ctrlPr>
+                </m:sSubPr>
+                <m:e>
+                  <m:r>
+                    <w:rPr>
+                      <w:rFonts w:ascii="Cambria Math" w:hAnsi="Cambria Math" w:cstheme="majorBidi"/>
+                      <w:sz w:val="24"/>
+                      <w:szCs w:val="24"/>
+                    </w:rPr>
+                    <m:t>T</m:t>
+                  </m:r>
+                </m:e>
+                <m:sub>
+                  <m:r>
+                    <w:rPr>
+                      <w:rFonts w:ascii="Cambria Math" w:hAnsi="Cambria Math" w:cstheme="majorBidi"/>
+                      <w:sz w:val="24"/>
+                      <w:szCs w:val="24"/>
+                    </w:rPr>
+                    <m:t>a</m:t>
+                  </m:r>
+                </m:sub>
+              </m:sSub>
+              <m:d>
+                <m:dPr>
+                  <m:ctrlPr>
+                    <w:rPr>
+                      <w:rFonts w:ascii="Cambria Math" w:hAnsi="Cambria Math" w:cstheme="majorBidi"/>
+                      <w:i/>
+                      <w:sz w:val="24"/>
+                      <w:szCs w:val="24"/>
+                    </w:rPr>
+                  </m:ctrlPr>
+                </m:dPr>
+                <m:e>
+                  <m:r>
+                    <w:rPr>
+                      <w:rFonts w:ascii="Cambria Math" w:hAnsi="Cambria Math" w:cstheme="majorBidi"/>
+                      <w:sz w:val="24"/>
+                      <w:szCs w:val="24"/>
+                    </w:rPr>
+                    <m:t>l, s</m:t>
+                  </m:r>
+                </m:e>
+              </m:d>
+              <m:r>
+                <w:rPr>
+                  <w:rFonts w:ascii="Cambria Math" w:hAnsi="Cambria Math" w:cstheme="majorBidi"/>
+                  <w:sz w:val="24"/>
+                  <w:szCs w:val="24"/>
+                </w:rPr>
+                <m:t>)</m:t>
+              </m:r>
+            </m:e>
+          </m:func>
+        </m:oMath>
+      </m:oMathPara>
+    </w:p>
+    <w:p>
+      <w:pPr>
+        <w:rPr>
+          <w:rFonts w:asciiTheme="majorBidi" w:eastAsiaTheme="minorEastAsia" w:hAnsiTheme="majorBidi" w:cstheme="majorBidi"/>
+          <w:b/>
+          <w:bCs/>
+          <w:sz w:val="24"/>
+          <w:szCs w:val="24"/>
+        </w:rPr>
+      </w:pPr>
+    </w:p>
+    <w:p>
+      <w:pPr>
+        <w:rPr>
+          <w:rFonts w:asciiTheme="majorBidi" w:eastAsiaTheme="minorEastAsia" w:hAnsiTheme="majorBidi" w:cstheme="majorBidi"/>
+          <w:b/>
+          <w:bCs/>
+          <w:sz w:val="24"/>
+          <w:szCs w:val="24"/>
+        </w:rPr>
+      </w:pPr>
+      <w:r>
+        <w:rPr>
+          <w:rFonts w:asciiTheme="majorBidi" w:eastAsiaTheme="minorEastAsia" w:hAnsiTheme="majorBidi" w:cstheme="majorBidi"/>
+          <w:b/>
+          <w:bCs/>
+          <w:sz w:val="24"/>
+          <w:szCs w:val="24"/>
+        </w:rPr>
+        <w:t>Case 1</w:t>
+      </w:r>
+      <w:r>
+        <w:rPr>
+          <w:rFonts w:asciiTheme="majorBidi" w:eastAsiaTheme="minorEastAsia" w:hAnsiTheme="majorBidi" w:cstheme="majorBidi"/>
+          <w:b/>
+          <w:bCs/>
+          <w:sz w:val="24"/>
+          <w:szCs w:val="24"/>
+        </w:rPr>
+        <w:t xml:space="preserve"> (7_5s)</w:t>
+      </w:r>
+      <w:r>
+        <w:rPr>
+          <w:rFonts w:asciiTheme="majorBidi" w:eastAsiaTheme="minorEastAsia" w:hAnsiTheme="majorBidi" w:cstheme="majorBidi"/>
+          <w:b/>
+          <w:bCs/>
+          <w:sz w:val="24"/>
+          <w:szCs w:val="24"/>
+        </w:rPr>
+        <w:t>:</w:t>
+      </w:r>
+    </w:p>
+    <w:p>
+      <w:pPr>
+        <w:rPr>
+          <w:rFonts w:asciiTheme="majorBidi" w:eastAsiaTheme="minorEastAsia" w:hAnsiTheme="majorBidi" w:cstheme="majorBidi"/>
+          <w:sz w:val="24"/>
+          <w:szCs w:val="24"/>
+        </w:rPr>
+      </w:pPr>
+      <m:oMathPara>
+        <m:oMathParaPr>
+          <m:jc m:val="left"/>
+        </m:oMathParaPr>
+        <m:oMath>
+          <m:r>
+            <w:rPr>
+              <w:rFonts w:ascii="Cambria Math" w:eastAsiaTheme="minorEastAsia" w:hAnsi="Cambria Math" w:cstheme="majorBidi"/>
+              <w:color w:val="000000"/>
+              <w:lang w:val="fr-FR"/>
+            </w:rPr>
+            <m:t>PD</m:t>
+          </m:r>
+          <m:sSub>
+            <m:sSubPr>
+              <m:ctrlPr>
+                <w:rPr>
+                  <w:rFonts w:ascii="Cambria Math" w:eastAsiaTheme="minorEastAsia" w:hAnsi="Cambria Math" w:cstheme="majorBidi"/>
+                  <w:i/>
+                  <w:color w:val="000000"/>
+                  <w:lang w:val="fr-FR"/>
+                </w:rPr>
+              </m:ctrlPr>
+            </m:sSubPr>
+            <m:e>
+              <m:r>
+                <w:rPr>
+                  <w:rFonts w:ascii="Cambria Math" w:eastAsiaTheme="minorEastAsia" w:hAnsi="Cambria Math" w:cstheme="majorBidi"/>
+                  <w:color w:val="000000"/>
+                  <w:lang w:val="fr-FR"/>
+                </w:rPr>
+                <m:t>R</m:t>
+              </m:r>
+            </m:e>
+            <m:sub>
+              <m:r>
+                <w:rPr>
+                  <w:rFonts w:ascii="Cambria Math" w:eastAsiaTheme="minorEastAsia" w:hAnsi="Cambria Math" w:cstheme="majorBidi"/>
+                  <w:color w:val="000000"/>
+                  <w:lang w:val="fr-FR"/>
+                </w:rPr>
+                <m:t>avg</m:t>
+              </m:r>
+            </m:sub>
+          </m:sSub>
+          <m:r>
+            <w:rPr>
+              <w:rFonts w:ascii="Cambria Math" w:eastAsiaTheme="minorEastAsia" w:hAnsi="Cambria Math" w:cstheme="majorBidi"/>
+              <w:color w:val="000000"/>
+              <w:lang w:val="fr-FR"/>
+            </w:rPr>
+            <m:t xml:space="preserve">= </m:t>
+          </m:r>
+          <m:func>
+            <m:funcPr>
+              <m:ctrlPr>
+                <w:rPr>
+                  <w:rFonts w:ascii="Cambria Math" w:hAnsi="Cambria Math" w:cstheme="majorBidi"/>
+                  <w:i/>
+                  <w:sz w:val="24"/>
+                  <w:szCs w:val="24"/>
+                </w:rPr>
+              </m:ctrlPr>
+            </m:funcPr>
+            <m:fName>
+              <m:r>
+                <m:rPr>
+                  <m:sty m:val="p"/>
+                </m:rPr>
+                <w:rPr>
+                  <w:rFonts w:ascii="Cambria Math" w:hAnsi="Cambria Math" w:cstheme="majorBidi"/>
+                  <w:sz w:val="24"/>
+                  <w:szCs w:val="24"/>
+                </w:rPr>
+                <m:t>exp</m:t>
+              </m:r>
+            </m:fName>
+            <m:e>
+              <m:d>
+                <m:dPr>
+                  <m:ctrlPr>
+                    <w:rPr>
+                      <w:rFonts w:ascii="Cambria Math" w:hAnsi="Cambria Math" w:cstheme="majorBidi"/>
+                      <w:i/>
+                      <w:sz w:val="24"/>
+                      <w:szCs w:val="24"/>
+                    </w:rPr>
+                  </m:ctrlPr>
+                </m:dPr>
+                <m:e>
+                  <m:r>
+                    <w:rPr>
+                      <w:rFonts w:ascii="Cambria Math" w:hAnsi="Cambria Math" w:cstheme="majorBidi"/>
+                      <w:sz w:val="24"/>
+                      <w:szCs w:val="24"/>
+                    </w:rPr>
+                    <m:t>-2×N×γ</m:t>
+                  </m:r>
+                  <m:d>
+                    <m:dPr>
+                      <m:ctrlPr>
+                        <w:rPr>
+                          <w:rFonts w:ascii="Cambria Math" w:hAnsi="Cambria Math" w:cstheme="majorBidi"/>
+                          <w:i/>
+                          <w:sz w:val="24"/>
+                          <w:szCs w:val="24"/>
+                        </w:rPr>
+                      </m:ctrlPr>
+                    </m:dPr>
+                    <m:e>
+                      <m:r>
+                        <w:rPr>
+                          <w:rFonts w:ascii="Cambria Math" w:hAnsi="Cambria Math" w:cstheme="majorBidi"/>
+                          <w:sz w:val="24"/>
+                          <w:szCs w:val="24"/>
+                        </w:rPr>
+                        <m:t>s</m:t>
+                      </m:r>
+                    </m:e>
+                  </m:d>
+                  <m:r>
+                    <w:rPr>
+                      <w:rFonts w:ascii="Cambria Math" w:hAnsi="Cambria Math" w:cstheme="majorBidi"/>
+                      <w:sz w:val="24"/>
+                      <w:szCs w:val="24"/>
+                    </w:rPr>
+                    <m:t>×</m:t>
+                  </m:r>
+                  <m:sSub>
+                    <m:sSubPr>
+                      <m:ctrlPr>
+                        <w:rPr>
+                          <w:rFonts w:ascii="Cambria Math" w:hAnsi="Cambria Math" w:cstheme="majorBidi"/>
+                          <w:i/>
+                          <w:iCs/>
+                          <w:sz w:val="24"/>
+                          <w:szCs w:val="24"/>
+                        </w:rPr>
+                      </m:ctrlPr>
+                    </m:sSubPr>
+                    <m:e>
+                      <m:r>
+                        <w:rPr>
+                          <w:rFonts w:ascii="Cambria Math" w:hAnsi="Cambria Math" w:cstheme="majorBidi"/>
+                          <w:sz w:val="24"/>
+                          <w:szCs w:val="24"/>
+                        </w:rPr>
+                        <m:t>T</m:t>
+                      </m:r>
+                    </m:e>
+                    <m:sub>
+                      <m:r>
+                        <w:rPr>
+                          <w:rFonts w:ascii="Cambria Math" w:hAnsi="Cambria Math" w:cstheme="majorBidi"/>
+                          <w:sz w:val="24"/>
+                          <w:szCs w:val="24"/>
+                        </w:rPr>
+                        <m:t>a</m:t>
+                      </m:r>
+                    </m:sub>
+                  </m:sSub>
+                  <m:d>
+                    <m:dPr>
+                      <m:ctrlPr>
+                        <w:rPr>
+                          <w:rFonts w:ascii="Cambria Math" w:hAnsi="Cambria Math" w:cstheme="majorBidi"/>
+                          <w:i/>
+                          <w:sz w:val="24"/>
+                          <w:szCs w:val="24"/>
+                        </w:rPr>
+                      </m:ctrlPr>
+                    </m:dPr>
+                    <m:e>
+                      <m:r>
+                        <w:rPr>
+                          <w:rFonts w:ascii="Cambria Math" w:hAnsi="Cambria Math" w:cstheme="majorBidi"/>
+                          <w:sz w:val="24"/>
+                          <w:szCs w:val="24"/>
+                        </w:rPr>
+                        <m:t>l, s</m:t>
+                      </m:r>
+                    </m:e>
+                  </m:d>
+                </m:e>
+              </m:d>
+            </m:e>
+          </m:func>
+        </m:oMath>
+      </m:oMathPara>
+    </w:p>
+    <w:p>
+      <w:pPr>
+        <w:rPr>
+          <w:rFonts w:asciiTheme="majorBidi" w:eastAsiaTheme="minorEastAsia" w:hAnsiTheme="majorBidi" w:cstheme="majorBidi"/>
+          <w:sz w:val="24"/>
+          <w:szCs w:val="24"/>
+        </w:rPr>
+      </w:pPr>
+      <m:oMathPara>
+        <m:oMathParaPr>
+          <m:jc m:val="left"/>
+        </m:oMathParaPr>
+        <m:oMath>
+          <m:r>
+            <w:rPr>
+              <w:rFonts w:ascii="Cambria Math" w:eastAsiaTheme="minorEastAsia" w:hAnsi="Cambria Math" w:cstheme="majorBidi"/>
+              <w:sz w:val="24"/>
+              <w:szCs w:val="24"/>
+            </w:rPr>
+            <m:t>=</m:t>
+          </m:r>
+          <m:func>
+            <m:funcPr>
+              <m:ctrlPr>
+                <w:rPr>
+                  <w:rFonts w:ascii="Cambria Math" w:eastAsiaTheme="minorEastAsia" w:hAnsi="Cambria Math" w:cstheme="majorBidi"/>
+                  <w:i/>
+                  <w:sz w:val="24"/>
+                  <w:szCs w:val="24"/>
+                </w:rPr>
+              </m:ctrlPr>
+            </m:funcPr>
+            <m:fName>
+              <m:r>
+                <m:rPr>
+                  <m:sty m:val="p"/>
+                </m:rPr>
+                <w:rPr>
+                  <w:rFonts w:ascii="Cambria Math" w:eastAsiaTheme="minorEastAsia" w:hAnsi="Cambria Math" w:cstheme="majorBidi"/>
+                  <w:sz w:val="24"/>
+                  <w:szCs w:val="24"/>
+                </w:rPr>
+                <m:t>exp</m:t>
+              </m:r>
+            </m:fName>
+            <m:e>
+              <m:d>
+                <m:dPr>
+                  <m:ctrlPr>
+                    <w:rPr>
+                      <w:rFonts w:ascii="Cambria Math" w:eastAsiaTheme="minorEastAsia" w:hAnsi="Cambria Math" w:cstheme="majorBidi"/>
+                      <w:i/>
+                      <w:sz w:val="24"/>
+                      <w:szCs w:val="24"/>
+                    </w:rPr>
+                  </m:ctrlPr>
+                </m:dPr>
+                <m:e>
+                  <m:r>
+                    <w:rPr>
+                      <w:rFonts w:ascii="Cambria Math" w:eastAsiaTheme="minorEastAsia" w:hAnsi="Cambria Math" w:cstheme="majorBidi"/>
+                      <w:sz w:val="24"/>
+                      <w:szCs w:val="24"/>
+                    </w:rPr>
+                    <m:t>-2×21×</m:t>
+                  </m:r>
+                  <m:f>
+                    <m:fPr>
+                      <m:ctrlPr>
+                        <w:rPr>
+                          <w:rFonts w:ascii="Cambria Math" w:eastAsiaTheme="minorEastAsia" w:hAnsi="Cambria Math" w:cstheme="majorBidi"/>
+                          <w:i/>
+                          <w:sz w:val="24"/>
+                          <w:szCs w:val="24"/>
+                        </w:rPr>
+                      </m:ctrlPr>
+                    </m:fPr>
+                    <m:num>
+                      <m:r>
+                        <w:rPr>
+                          <w:rFonts w:ascii="Cambria Math" w:eastAsiaTheme="minorEastAsia" w:hAnsi="Cambria Math" w:cstheme="majorBidi"/>
+                          <w:sz w:val="24"/>
+                          <w:szCs w:val="24"/>
+                        </w:rPr>
+                        <m:t>1</m:t>
+                      </m:r>
+                    </m:num>
+                    <m:den>
+                      <m:r>
+                        <w:rPr>
+                          <w:rFonts w:ascii="Cambria Math" w:eastAsiaTheme="minorEastAsia" w:hAnsi="Cambria Math" w:cstheme="majorBidi"/>
+                          <w:sz w:val="24"/>
+                          <w:szCs w:val="24"/>
+                        </w:rPr>
+                        <m:t>5</m:t>
+                      </m:r>
+                    </m:den>
+                  </m:f>
+                  <m:r>
+                    <w:rPr>
+                      <w:rFonts w:ascii="Cambria Math" w:eastAsiaTheme="minorEastAsia" w:hAnsi="Cambria Math" w:cstheme="majorBidi"/>
+                      <w:sz w:val="24"/>
+                      <w:szCs w:val="24"/>
+                    </w:rPr>
+                    <m:t>×</m:t>
+                  </m:r>
+                  <m:r>
+                    <m:rPr>
+                      <m:sty m:val="p"/>
+                    </m:rPr>
+                    <w:rPr>
+                      <w:rFonts w:ascii="Cambria Math" w:eastAsiaTheme="minorEastAsia" w:hAnsi="Cambria Math" w:cstheme="majorBidi"/>
+                      <w:color w:val="000000"/>
+                      <w:lang w:val="fr-FR"/>
+                    </w:rPr>
+                    <m:t xml:space="preserve">61.7 </m:t>
+                  </m:r>
+                  <m:r>
+                    <w:rPr>
+                      <w:rFonts w:ascii="Cambria Math" w:eastAsiaTheme="minorEastAsia" w:hAnsi="Cambria Math" w:cstheme="majorBidi"/>
+                      <w:sz w:val="24"/>
+                      <w:szCs w:val="24"/>
+                    </w:rPr>
+                    <m:t>×</m:t>
+                  </m:r>
+                  <m:sSup>
+                    <m:sSupPr>
+                      <m:ctrlPr>
+                        <w:rPr>
+                          <w:rFonts w:ascii="Cambria Math" w:eastAsiaTheme="minorEastAsia" w:hAnsi="Cambria Math" w:cstheme="majorBidi"/>
+                          <w:i/>
+                          <w:sz w:val="24"/>
+                          <w:szCs w:val="24"/>
+                        </w:rPr>
+                      </m:ctrlPr>
+                    </m:sSupPr>
+                    <m:e>
+                      <m:r>
+                        <w:rPr>
+                          <w:rFonts w:ascii="Cambria Math" w:eastAsiaTheme="minorEastAsia" w:hAnsi="Cambria Math" w:cstheme="majorBidi"/>
+                          <w:sz w:val="24"/>
+                          <w:szCs w:val="24"/>
+                        </w:rPr>
+                        <m:t>10</m:t>
+                      </m:r>
+                    </m:e>
+                    <m:sup>
+                      <m:r>
+                        <w:rPr>
+                          <w:rFonts w:ascii="Cambria Math" w:eastAsiaTheme="minorEastAsia" w:hAnsi="Cambria Math" w:cstheme="majorBidi"/>
+                          <w:sz w:val="24"/>
+                          <w:szCs w:val="24"/>
+                        </w:rPr>
+                        <m:t>-3</m:t>
+                      </m:r>
+                    </m:sup>
+                  </m:sSup>
+                </m:e>
+              </m:d>
+            </m:e>
+          </m:func>
+        </m:oMath>
+      </m:oMathPara>
+    </w:p>
+    <w:p>
+      <w:pPr>
+        <w:rPr>
+          <w:rFonts w:asciiTheme="majorBidi" w:eastAsiaTheme="minorEastAsia" w:hAnsiTheme="majorBidi" w:cstheme="majorBidi"/>
+          <w:sz w:val="24"/>
+          <w:szCs w:val="24"/>
+        </w:rPr>
+      </w:pPr>
+      <m:oMathPara>
+        <m:oMathParaPr>
+          <m:jc m:val="left"/>
+        </m:oMathParaPr>
+        <m:oMath>
+          <m:r>
+            <w:rPr>
+              <w:rFonts w:ascii="Cambria Math" w:eastAsiaTheme="minorEastAsia" w:hAnsi="Cambria Math" w:cstheme="majorBidi"/>
+              <w:sz w:val="24"/>
+              <w:szCs w:val="24"/>
+            </w:rPr>
+            <m:t>=</m:t>
+          </m:r>
+          <m:r>
+            <w:rPr>
+              <w:rFonts w:ascii="Cambria Math" w:eastAsiaTheme="minorEastAsia" w:hAnsi="Cambria Math" w:cstheme="majorBidi"/>
+              <w:sz w:val="24"/>
+              <w:szCs w:val="24"/>
+            </w:rPr>
+            <m:t>5</m:t>
+          </m:r>
+          <m:r>
+            <w:rPr>
+              <w:rFonts w:ascii="Cambria Math" w:eastAsiaTheme="minorEastAsia" w:hAnsi="Cambria Math" w:cstheme="majorBidi"/>
+              <w:sz w:val="24"/>
+              <w:szCs w:val="24"/>
+            </w:rPr>
+            <m:t>9</m:t>
+          </m:r>
+          <m:r>
+            <w:rPr>
+              <w:rFonts w:ascii="Cambria Math" w:eastAsiaTheme="minorEastAsia" w:hAnsi="Cambria Math" w:cstheme="majorBidi"/>
+              <w:sz w:val="24"/>
+              <w:szCs w:val="24"/>
+            </w:rPr>
+            <m:t>%</m:t>
+          </m:r>
+        </m:oMath>
+      </m:oMathPara>
+    </w:p>
+    <w:p>
+      <w:pPr>
+        <w:rPr>
+          <w:rFonts w:asciiTheme="majorBidi" w:eastAsiaTheme="minorEastAsia" w:hAnsiTheme="majorBidi" w:cstheme="majorBidi"/>
+          <w:sz w:val="24"/>
+          <w:szCs w:val="24"/>
+        </w:rPr>
+      </w:pPr>
+    </w:p>
+    <w:p>
+      <w:pPr>
+        <w:rPr>
+          <w:rFonts w:asciiTheme="majorBidi" w:eastAsiaTheme="minorEastAsia" w:hAnsiTheme="majorBidi" w:cstheme="majorBidi"/>
+          <w:b/>
+          <w:bCs/>
+          <w:sz w:val="24"/>
+          <w:szCs w:val="24"/>
+        </w:rPr>
+      </w:pPr>
+      <w:r>
+        <w:rPr>
+          <w:rFonts w:asciiTheme="majorBidi" w:eastAsiaTheme="minorEastAsia" w:hAnsiTheme="majorBidi" w:cstheme="majorBidi"/>
+          <w:b/>
+          <w:bCs/>
+          <w:sz w:val="24"/>
+          <w:szCs w:val="24"/>
+        </w:rPr>
+        <w:t xml:space="preserve">Case </w:t>
+      </w:r>
+      <w:r>
+        <w:rPr>
+          <w:rFonts w:asciiTheme="majorBidi" w:eastAsiaTheme="minorEastAsia" w:hAnsiTheme="majorBidi" w:cstheme="majorBidi"/>
+          <w:b/>
+          <w:bCs/>
+          <w:sz w:val="24"/>
+          <w:szCs w:val="24"/>
+        </w:rPr>
+        <w:t>2</w:t>
+      </w:r>
+      <w:r>
+        <w:rPr>
+          <w:rFonts w:asciiTheme="majorBidi" w:eastAsiaTheme="minorEastAsia" w:hAnsiTheme="majorBidi" w:cstheme="majorBidi"/>
+          <w:b/>
+          <w:bCs/>
+          <w:sz w:val="24"/>
+          <w:szCs w:val="24"/>
+        </w:rPr>
+        <w:t xml:space="preserve"> </w:t>
+      </w:r>
+      <w:r>
+        <w:rPr>
+          <w:rFonts w:asciiTheme="majorBidi" w:eastAsiaTheme="minorEastAsia" w:hAnsiTheme="majorBidi" w:cstheme="majorBidi"/>
+          <w:b/>
+          <w:bCs/>
+          <w:sz w:val="24"/>
+          <w:szCs w:val="24"/>
+        </w:rPr>
+        <w:t>(</w:t>
+      </w:r>
+      <w:r>
+        <w:rPr>
+          <w:rFonts w:asciiTheme="majorBidi" w:eastAsiaTheme="minorEastAsia" w:hAnsiTheme="majorBidi" w:cstheme="majorBidi"/>
+          <w:b/>
+          <w:bCs/>
+          <w:sz w:val="24"/>
+          <w:szCs w:val="24"/>
+        </w:rPr>
+        <w:t>9</w:t>
+      </w:r>
+      <w:r>
+        <w:rPr>
+          <w:rFonts w:asciiTheme="majorBidi" w:eastAsiaTheme="minorEastAsia" w:hAnsiTheme="majorBidi" w:cstheme="majorBidi"/>
+          <w:b/>
+          <w:bCs/>
+          <w:sz w:val="24"/>
+          <w:szCs w:val="24"/>
+        </w:rPr>
+        <w:t>_5s):</w:t>
+      </w:r>
+    </w:p>
+    <w:p>
+      <w:pPr>
+        <w:rPr>
+          <w:rFonts w:asciiTheme="majorBidi" w:eastAsiaTheme="minorEastAsia" w:hAnsiTheme="majorBidi" w:cstheme="majorBidi"/>
+          <w:sz w:val="24"/>
+          <w:szCs w:val="24"/>
+        </w:rPr>
+      </w:pPr>
+      <m:oMathPara>
+        <m:oMathParaPr>
+          <m:jc m:val="left"/>
+        </m:oMathParaPr>
+        <m:oMath>
+          <m:r>
+            <w:rPr>
+              <w:rFonts w:ascii="Cambria Math" w:eastAsiaTheme="minorEastAsia" w:hAnsi="Cambria Math" w:cstheme="majorBidi"/>
+              <w:color w:val="000000"/>
+              <w:lang w:val="fr-FR"/>
+            </w:rPr>
+            <m:t>PD</m:t>
+          </m:r>
+          <m:sSub>
+            <m:sSubPr>
+              <m:ctrlPr>
+                <w:rPr>
+                  <w:rFonts w:ascii="Cambria Math" w:eastAsiaTheme="minorEastAsia" w:hAnsi="Cambria Math" w:cstheme="majorBidi"/>
+                  <w:i/>
+                  <w:color w:val="000000"/>
+                  <w:lang w:val="fr-FR"/>
+                </w:rPr>
+              </m:ctrlPr>
+            </m:sSubPr>
+            <m:e>
+              <m:r>
+                <w:rPr>
+                  <w:rFonts w:ascii="Cambria Math" w:eastAsiaTheme="minorEastAsia" w:hAnsi="Cambria Math" w:cstheme="majorBidi"/>
+                  <w:color w:val="000000"/>
+                  <w:lang w:val="fr-FR"/>
+                </w:rPr>
+                <m:t>R</m:t>
+              </m:r>
+            </m:e>
+            <m:sub>
+              <m:r>
+                <w:rPr>
+                  <w:rFonts w:ascii="Cambria Math" w:eastAsiaTheme="minorEastAsia" w:hAnsi="Cambria Math" w:cstheme="majorBidi"/>
+                  <w:color w:val="000000"/>
+                  <w:lang w:val="fr-FR"/>
+                </w:rPr>
+                <m:t>avg</m:t>
+              </m:r>
+            </m:sub>
+          </m:sSub>
+          <m:r>
+            <w:rPr>
+              <w:rFonts w:ascii="Cambria Math" w:eastAsiaTheme="minorEastAsia" w:hAnsi="Cambria Math" w:cstheme="majorBidi"/>
+              <w:color w:val="000000"/>
+              <w:lang w:val="fr-FR"/>
+            </w:rPr>
+            <m:t xml:space="preserve">= </m:t>
+          </m:r>
+          <m:func>
+            <m:funcPr>
+              <m:ctrlPr>
+                <w:rPr>
+                  <w:rFonts w:ascii="Cambria Math" w:hAnsi="Cambria Math" w:cstheme="majorBidi"/>
+                  <w:i/>
+                  <w:sz w:val="24"/>
+                  <w:szCs w:val="24"/>
+                </w:rPr>
+              </m:ctrlPr>
+            </m:funcPr>
+            <m:fName>
+              <m:r>
+                <m:rPr>
+                  <m:sty m:val="p"/>
+                </m:rPr>
+                <w:rPr>
+                  <w:rFonts w:ascii="Cambria Math" w:hAnsi="Cambria Math" w:cstheme="majorBidi"/>
+                  <w:sz w:val="24"/>
+                  <w:szCs w:val="24"/>
+                </w:rPr>
+                <m:t>exp</m:t>
+              </m:r>
+            </m:fName>
+            <m:e>
+              <m:d>
+                <m:dPr>
+                  <m:ctrlPr>
+                    <w:rPr>
+                      <w:rFonts w:ascii="Cambria Math" w:hAnsi="Cambria Math" w:cstheme="majorBidi"/>
+                      <w:i/>
+                      <w:sz w:val="24"/>
+                      <w:szCs w:val="24"/>
+                    </w:rPr>
+                  </m:ctrlPr>
+                </m:dPr>
+                <m:e>
+                  <m:r>
+                    <w:rPr>
+                      <w:rFonts w:ascii="Cambria Math" w:hAnsi="Cambria Math" w:cstheme="majorBidi"/>
+                      <w:sz w:val="24"/>
+                      <w:szCs w:val="24"/>
+                    </w:rPr>
+                    <m:t>-2×N×γ</m:t>
+                  </m:r>
+                  <m:d>
+                    <m:dPr>
+                      <m:ctrlPr>
+                        <w:rPr>
+                          <w:rFonts w:ascii="Cambria Math" w:hAnsi="Cambria Math" w:cstheme="majorBidi"/>
+                          <w:i/>
+                          <w:sz w:val="24"/>
+                          <w:szCs w:val="24"/>
+                        </w:rPr>
+                      </m:ctrlPr>
+                    </m:dPr>
+                    <m:e>
+                      <m:r>
+                        <w:rPr>
+                          <w:rFonts w:ascii="Cambria Math" w:hAnsi="Cambria Math" w:cstheme="majorBidi"/>
+                          <w:sz w:val="24"/>
+                          <w:szCs w:val="24"/>
+                        </w:rPr>
+                        <m:t>s</m:t>
+                      </m:r>
+                    </m:e>
+                  </m:d>
+                  <m:r>
+                    <w:rPr>
+                      <w:rFonts w:ascii="Cambria Math" w:hAnsi="Cambria Math" w:cstheme="majorBidi"/>
+                      <w:sz w:val="24"/>
+                      <w:szCs w:val="24"/>
+                    </w:rPr>
+                    <m:t>×</m:t>
+                  </m:r>
+                  <m:sSub>
+                    <m:sSubPr>
+                      <m:ctrlPr>
+                        <w:rPr>
+                          <w:rFonts w:ascii="Cambria Math" w:hAnsi="Cambria Math" w:cstheme="majorBidi"/>
+                          <w:i/>
+                          <w:iCs/>
+                          <w:sz w:val="24"/>
+                          <w:szCs w:val="24"/>
+                        </w:rPr>
+                      </m:ctrlPr>
+                    </m:sSubPr>
+                    <m:e>
+                      <m:r>
+                        <w:rPr>
+                          <w:rFonts w:ascii="Cambria Math" w:hAnsi="Cambria Math" w:cstheme="majorBidi"/>
+                          <w:sz w:val="24"/>
+                          <w:szCs w:val="24"/>
+                        </w:rPr>
+                        <m:t>T</m:t>
+                      </m:r>
+                    </m:e>
+                    <m:sub>
+                      <m:r>
+                        <w:rPr>
+                          <w:rFonts w:ascii="Cambria Math" w:hAnsi="Cambria Math" w:cstheme="majorBidi"/>
+                          <w:sz w:val="24"/>
+                          <w:szCs w:val="24"/>
+                        </w:rPr>
+                        <m:t>a</m:t>
+                      </m:r>
+                    </m:sub>
+                  </m:sSub>
+                  <m:d>
+                    <m:dPr>
+                      <m:ctrlPr>
+                        <w:rPr>
+                          <w:rFonts w:ascii="Cambria Math" w:hAnsi="Cambria Math" w:cstheme="majorBidi"/>
+                          <w:i/>
+                          <w:sz w:val="24"/>
+                          <w:szCs w:val="24"/>
+                        </w:rPr>
+                      </m:ctrlPr>
+                    </m:dPr>
+                    <m:e>
+                      <m:r>
+                        <w:rPr>
+                          <w:rFonts w:ascii="Cambria Math" w:hAnsi="Cambria Math" w:cstheme="majorBidi"/>
+                          <w:sz w:val="24"/>
+                          <w:szCs w:val="24"/>
+                        </w:rPr>
+                        <m:t>l, s</m:t>
+                      </m:r>
+                    </m:e>
+                  </m:d>
+                </m:e>
+              </m:d>
+            </m:e>
+          </m:func>
+        </m:oMath>
+      </m:oMathPara>
+    </w:p>
+    <w:p>
+      <w:pPr>
+        <w:rPr>
+          <w:rFonts w:asciiTheme="majorBidi" w:eastAsiaTheme="minorEastAsia" w:hAnsiTheme="majorBidi" w:cstheme="majorBidi"/>
+          <w:sz w:val="24"/>
+          <w:szCs w:val="24"/>
+        </w:rPr>
+      </w:pPr>
+      <m:oMathPara>
+        <m:oMathParaPr>
+          <m:jc m:val="left"/>
+        </m:oMathParaPr>
+        <m:oMath>
+          <m:r>
+            <w:rPr>
+              <w:rFonts w:ascii="Cambria Math" w:eastAsiaTheme="minorEastAsia" w:hAnsi="Cambria Math" w:cstheme="majorBidi"/>
+              <w:sz w:val="24"/>
+              <w:szCs w:val="24"/>
+            </w:rPr>
+            <m:t>=</m:t>
+          </m:r>
+          <m:func>
+            <m:funcPr>
+              <m:ctrlPr>
+                <w:rPr>
+                  <w:rFonts w:ascii="Cambria Math" w:eastAsiaTheme="minorEastAsia" w:hAnsi="Cambria Math" w:cstheme="majorBidi"/>
+                  <w:i/>
+                  <w:sz w:val="24"/>
+                  <w:szCs w:val="24"/>
+                </w:rPr>
+              </m:ctrlPr>
+            </m:funcPr>
+            <m:fName>
+              <m:r>
+                <m:rPr>
+                  <m:sty m:val="p"/>
+                </m:rPr>
+                <w:rPr>
+                  <w:rFonts w:ascii="Cambria Math" w:eastAsiaTheme="minorEastAsia" w:hAnsi="Cambria Math" w:cstheme="majorBidi"/>
+                  <w:sz w:val="24"/>
+                  <w:szCs w:val="24"/>
+                </w:rPr>
+                <m:t>exp</m:t>
+              </m:r>
+            </m:fName>
+            <m:e>
+              <m:d>
+                <m:dPr>
+                  <m:ctrlPr>
+                    <w:rPr>
+                      <w:rFonts w:ascii="Cambria Math" w:eastAsiaTheme="minorEastAsia" w:hAnsi="Cambria Math" w:cstheme="majorBidi"/>
+                      <w:i/>
+                      <w:sz w:val="24"/>
+                      <w:szCs w:val="24"/>
+                    </w:rPr>
+                  </m:ctrlPr>
+                </m:dPr>
+                <m:e>
+                  <m:r>
+                    <w:rPr>
+                      <w:rFonts w:ascii="Cambria Math" w:eastAsiaTheme="minorEastAsia" w:hAnsi="Cambria Math" w:cstheme="majorBidi"/>
+                      <w:sz w:val="24"/>
+                      <w:szCs w:val="24"/>
+                    </w:rPr>
+                    <m:t>-2×21×</m:t>
+                  </m:r>
+                  <m:f>
+                    <m:fPr>
+                      <m:ctrlPr>
+                        <w:rPr>
+                          <w:rFonts w:ascii="Cambria Math" w:eastAsiaTheme="minorEastAsia" w:hAnsi="Cambria Math" w:cstheme="majorBidi"/>
+                          <w:i/>
+                          <w:sz w:val="24"/>
+                          <w:szCs w:val="24"/>
+                        </w:rPr>
+                      </m:ctrlPr>
+                    </m:fPr>
+                    <m:num>
+                      <m:r>
+                        <w:rPr>
+                          <w:rFonts w:ascii="Cambria Math" w:eastAsiaTheme="minorEastAsia" w:hAnsi="Cambria Math" w:cstheme="majorBidi"/>
+                          <w:sz w:val="24"/>
+                          <w:szCs w:val="24"/>
+                        </w:rPr>
+                        <m:t>1</m:t>
+                      </m:r>
+                    </m:num>
+                    <m:den>
+                      <m:r>
+                        <w:rPr>
+                          <w:rFonts w:ascii="Cambria Math" w:eastAsiaTheme="minorEastAsia" w:hAnsi="Cambria Math" w:cstheme="majorBidi"/>
+                          <w:sz w:val="24"/>
+                          <w:szCs w:val="24"/>
+                        </w:rPr>
+                        <m:t>5</m:t>
+                      </m:r>
+                    </m:den>
+                  </m:f>
+                  <m:r>
+                    <w:rPr>
+                      <w:rFonts w:ascii="Cambria Math" w:eastAsiaTheme="minorEastAsia" w:hAnsi="Cambria Math" w:cstheme="majorBidi"/>
+                      <w:sz w:val="24"/>
+                      <w:szCs w:val="24"/>
+                    </w:rPr>
+                    <m:t>×</m:t>
+                  </m:r>
+                  <m:r>
+                    <m:rPr>
+                      <m:sty m:val="p"/>
+                    </m:rPr>
+                    <w:rPr>
+                      <w:rFonts w:ascii="Cambria Math" w:eastAsiaTheme="minorEastAsia" w:hAnsi="Cambria Math" w:cstheme="majorBidi"/>
+                      <w:color w:val="000000"/>
+                      <w:lang w:val="fr-FR"/>
+                    </w:rPr>
+                    <m:t>2</m:t>
+                  </m:r>
+                  <m:r>
+                    <m:rPr>
+                      <m:sty m:val="p"/>
+                    </m:rPr>
+                    <w:rPr>
+                      <w:rFonts w:ascii="Cambria Math" w:eastAsiaTheme="minorEastAsia" w:hAnsi="Cambria Math" w:cstheme="majorBidi"/>
+                      <w:color w:val="000000"/>
+                      <w:lang w:val="fr-FR"/>
+                    </w:rPr>
+                    <m:t>05</m:t>
+                  </m:r>
+                  <m:r>
+                    <m:rPr>
+                      <m:sty m:val="p"/>
+                    </m:rPr>
+                    <w:rPr>
+                      <w:rFonts w:ascii="Cambria Math" w:eastAsiaTheme="minorEastAsia" w:hAnsi="Cambria Math" w:cstheme="majorBidi"/>
+                      <w:color w:val="000000"/>
+                      <w:lang w:val="fr-FR"/>
+                    </w:rPr>
+                    <m:t>.</m:t>
+                  </m:r>
+                  <m:r>
+                    <m:rPr>
+                      <m:sty m:val="p"/>
+                    </m:rPr>
+                    <w:rPr>
+                      <w:rFonts w:ascii="Cambria Math" w:eastAsiaTheme="minorEastAsia" w:hAnsi="Cambria Math" w:cstheme="majorBidi"/>
+                      <w:color w:val="000000"/>
+                      <w:lang w:val="fr-FR"/>
+                    </w:rPr>
+                    <m:t>82</m:t>
+                  </m:r>
+                  <m:r>
+                    <w:rPr>
+                      <w:rFonts w:ascii="Cambria Math" w:eastAsiaTheme="minorEastAsia" w:hAnsi="Cambria Math" w:cstheme="majorBidi"/>
+                      <w:sz w:val="24"/>
+                      <w:szCs w:val="24"/>
+                    </w:rPr>
+                    <m:t>×</m:t>
+                  </m:r>
+                  <m:sSup>
+                    <m:sSupPr>
+                      <m:ctrlPr>
+                        <w:rPr>
+                          <w:rFonts w:ascii="Cambria Math" w:eastAsiaTheme="minorEastAsia" w:hAnsi="Cambria Math" w:cstheme="majorBidi"/>
+                          <w:i/>
+                          <w:sz w:val="24"/>
+                          <w:szCs w:val="24"/>
+                        </w:rPr>
+                      </m:ctrlPr>
+                    </m:sSupPr>
+                    <m:e>
+                      <m:r>
+                        <w:rPr>
+                          <w:rFonts w:ascii="Cambria Math" w:eastAsiaTheme="minorEastAsia" w:hAnsi="Cambria Math" w:cstheme="majorBidi"/>
+                          <w:sz w:val="24"/>
+                          <w:szCs w:val="24"/>
+                        </w:rPr>
+                        <m:t>10</m:t>
+                      </m:r>
+                    </m:e>
+                    <m:sup>
+                      <m:r>
+                        <w:rPr>
+                          <w:rFonts w:ascii="Cambria Math" w:eastAsiaTheme="minorEastAsia" w:hAnsi="Cambria Math" w:cstheme="majorBidi"/>
+                          <w:sz w:val="24"/>
+                          <w:szCs w:val="24"/>
+                        </w:rPr>
+                        <m:t>-3</m:t>
+                      </m:r>
+                    </m:sup>
+                  </m:sSup>
+                </m:e>
+              </m:d>
+            </m:e>
+          </m:func>
+        </m:oMath>
+      </m:oMathPara>
+    </w:p>
+    <w:p>
+      <w:pPr>
+        <w:rPr>
+          <w:rFonts w:asciiTheme="majorBidi" w:eastAsiaTheme="minorEastAsia" w:hAnsiTheme="majorBidi" w:cstheme="majorBidi"/>
+          <w:sz w:val="24"/>
+          <w:szCs w:val="24"/>
+        </w:rPr>
+      </w:pPr>
+      <m:oMathPara>
+        <m:oMathParaPr>
+          <m:jc m:val="left"/>
+        </m:oMathParaPr>
+        <m:oMath>
+          <m:r>
+            <w:rPr>
+              <w:rFonts w:ascii="Cambria Math" w:eastAsiaTheme="minorEastAsia" w:hAnsi="Cambria Math" w:cstheme="majorBidi"/>
+              <w:sz w:val="24"/>
+              <w:szCs w:val="24"/>
+            </w:rPr>
+            <m:t>=</m:t>
+          </m:r>
+          <m:r>
+            <w:rPr>
+              <w:rFonts w:ascii="Cambria Math" w:eastAsiaTheme="minorEastAsia" w:hAnsi="Cambria Math" w:cstheme="majorBidi"/>
+              <w:sz w:val="24"/>
+              <w:szCs w:val="24"/>
+            </w:rPr>
+            <m:t>1</m:t>
+          </m:r>
+          <m:r>
+            <w:rPr>
+              <w:rFonts w:ascii="Cambria Math" w:eastAsiaTheme="minorEastAsia" w:hAnsi="Cambria Math" w:cstheme="majorBidi"/>
+              <w:sz w:val="24"/>
+              <w:szCs w:val="24"/>
+            </w:rPr>
+            <m:t>7</m:t>
+          </m:r>
+          <m:r>
+            <w:rPr>
+              <w:rFonts w:ascii="Cambria Math" w:eastAsiaTheme="minorEastAsia" w:hAnsi="Cambria Math" w:cstheme="majorBidi"/>
+              <w:sz w:val="24"/>
+              <w:szCs w:val="24"/>
+            </w:rPr>
+            <m:t>%</m:t>
+          </m:r>
+        </m:oMath>
+      </m:oMathPara>
+    </w:p>
+    <w:p>
+      <w:pPr>
+        <w:rPr>
+          <w:rFonts w:asciiTheme="majorBidi" w:eastAsiaTheme="minorEastAsia" w:hAnsiTheme="majorBidi" w:cstheme="majorBidi"/>
+          <w:sz w:val="24"/>
+          <w:szCs w:val="24"/>
+        </w:rPr>
+      </w:pPr>
+    </w:p>
+    <w:p>
+      <w:pPr>
+        <w:rPr>
+          <w:rFonts w:asciiTheme="majorBidi" w:eastAsiaTheme="minorEastAsia" w:hAnsiTheme="majorBidi" w:cstheme="majorBidi"/>
+          <w:b/>
+          <w:bCs/>
+          <w:sz w:val="24"/>
+          <w:szCs w:val="24"/>
+        </w:rPr>
+      </w:pPr>
+      <w:r>
+        <w:rPr>
+          <w:rFonts w:asciiTheme="majorBidi" w:eastAsiaTheme="minorEastAsia" w:hAnsiTheme="majorBidi" w:cstheme="majorBidi"/>
+          <w:b/>
+          <w:bCs/>
+          <w:sz w:val="24"/>
+          <w:szCs w:val="24"/>
+        </w:rPr>
+        <w:t xml:space="preserve">Case </w:t>
+      </w:r>
+      <w:r>
+        <w:rPr>
+          <w:rFonts w:asciiTheme="majorBidi" w:eastAsiaTheme="minorEastAsia" w:hAnsiTheme="majorBidi" w:cstheme="majorBidi"/>
+          <w:b/>
+          <w:bCs/>
+          <w:sz w:val="24"/>
+          <w:szCs w:val="24"/>
+        </w:rPr>
+        <w:t>3</w:t>
+      </w:r>
+      <w:r>
+        <w:rPr>
+          <w:rFonts w:asciiTheme="majorBidi" w:eastAsiaTheme="minorEastAsia" w:hAnsiTheme="majorBidi" w:cstheme="majorBidi"/>
+          <w:b/>
+          <w:bCs/>
+          <w:sz w:val="24"/>
+          <w:szCs w:val="24"/>
+        </w:rPr>
+        <w:t xml:space="preserve"> (</w:t>
+      </w:r>
+      <w:r>
+        <w:rPr>
+          <w:rFonts w:asciiTheme="majorBidi" w:eastAsiaTheme="minorEastAsia" w:hAnsiTheme="majorBidi" w:cstheme="majorBidi"/>
+          <w:b/>
+          <w:bCs/>
+          <w:sz w:val="24"/>
+          <w:szCs w:val="24"/>
+        </w:rPr>
+        <w:t>11</w:t>
+      </w:r>
+      <w:r>
+        <w:rPr>
+          <w:rFonts w:asciiTheme="majorBidi" w:eastAsiaTheme="minorEastAsia" w:hAnsiTheme="majorBidi" w:cstheme="majorBidi"/>
+          <w:b/>
+          <w:bCs/>
+          <w:sz w:val="24"/>
+          <w:szCs w:val="24"/>
+        </w:rPr>
+        <w:t>_5s):</w:t>
+      </w:r>
+    </w:p>
+    <w:p>
+      <w:pPr>
+        <w:rPr>
+          <w:rFonts w:asciiTheme="majorBidi" w:eastAsiaTheme="minorEastAsia" w:hAnsiTheme="majorBidi" w:cstheme="majorBidi"/>
+          <w:sz w:val="24"/>
+          <w:szCs w:val="24"/>
+        </w:rPr>
+      </w:pPr>
+      <m:oMathPara>
+        <m:oMathParaPr>
+          <m:jc m:val="left"/>
+        </m:oMathParaPr>
+        <m:oMath>
+          <m:r>
+            <w:rPr>
+              <w:rFonts w:ascii="Cambria Math" w:eastAsiaTheme="minorEastAsia" w:hAnsi="Cambria Math" w:cstheme="majorBidi"/>
+              <w:color w:val="000000"/>
+              <w:lang w:val="fr-FR"/>
+            </w:rPr>
+            <m:t>PD</m:t>
+          </m:r>
+          <m:sSub>
+            <m:sSubPr>
+              <m:ctrlPr>
+                <w:rPr>
+                  <w:rFonts w:ascii="Cambria Math" w:eastAsiaTheme="minorEastAsia" w:hAnsi="Cambria Math" w:cstheme="majorBidi"/>
+                  <w:i/>
+                  <w:color w:val="000000"/>
+                  <w:lang w:val="fr-FR"/>
+                </w:rPr>
+              </m:ctrlPr>
+            </m:sSubPr>
+            <m:e>
+              <m:r>
+                <w:rPr>
+                  <w:rFonts w:ascii="Cambria Math" w:eastAsiaTheme="minorEastAsia" w:hAnsi="Cambria Math" w:cstheme="majorBidi"/>
+                  <w:color w:val="000000"/>
+                  <w:lang w:val="fr-FR"/>
+                </w:rPr>
+                <m:t>R</m:t>
+              </m:r>
+            </m:e>
+            <m:sub>
+              <m:r>
+                <w:rPr>
+                  <w:rFonts w:ascii="Cambria Math" w:eastAsiaTheme="minorEastAsia" w:hAnsi="Cambria Math" w:cstheme="majorBidi"/>
+                  <w:color w:val="000000"/>
+                  <w:lang w:val="fr-FR"/>
+                </w:rPr>
+                <m:t>avg</m:t>
+              </m:r>
+            </m:sub>
+          </m:sSub>
+          <m:r>
+            <w:rPr>
+              <w:rFonts w:ascii="Cambria Math" w:eastAsiaTheme="minorEastAsia" w:hAnsi="Cambria Math" w:cstheme="majorBidi"/>
+              <w:color w:val="000000"/>
+              <w:lang w:val="fr-FR"/>
+            </w:rPr>
+            <m:t xml:space="preserve">= </m:t>
+          </m:r>
+          <m:func>
+            <m:funcPr>
+              <m:ctrlPr>
+                <w:rPr>
+                  <w:rFonts w:ascii="Cambria Math" w:hAnsi="Cambria Math" w:cstheme="majorBidi"/>
+                  <w:i/>
+                  <w:sz w:val="24"/>
+                  <w:szCs w:val="24"/>
+                </w:rPr>
+              </m:ctrlPr>
+            </m:funcPr>
+            <m:fName>
+              <m:r>
+                <m:rPr>
+                  <m:sty m:val="p"/>
+                </m:rPr>
+                <w:rPr>
+                  <w:rFonts w:ascii="Cambria Math" w:hAnsi="Cambria Math" w:cstheme="majorBidi"/>
+                  <w:sz w:val="24"/>
+                  <w:szCs w:val="24"/>
+                </w:rPr>
+                <m:t>exp</m:t>
+              </m:r>
+            </m:fName>
+            <m:e>
+              <m:d>
+                <m:dPr>
+                  <m:ctrlPr>
+                    <w:rPr>
+                      <w:rFonts w:ascii="Cambria Math" w:hAnsi="Cambria Math" w:cstheme="majorBidi"/>
+                      <w:i/>
+                      <w:sz w:val="24"/>
+                      <w:szCs w:val="24"/>
+                    </w:rPr>
+                  </m:ctrlPr>
+                </m:dPr>
+                <m:e>
+                  <m:r>
+                    <w:rPr>
+                      <w:rFonts w:ascii="Cambria Math" w:hAnsi="Cambria Math" w:cstheme="majorBidi"/>
+                      <w:sz w:val="24"/>
+                      <w:szCs w:val="24"/>
+                    </w:rPr>
+                    <m:t>-2×N×γ</m:t>
+                  </m:r>
+                  <m:d>
+                    <m:dPr>
+                      <m:ctrlPr>
+                        <w:rPr>
+                          <w:rFonts w:ascii="Cambria Math" w:hAnsi="Cambria Math" w:cstheme="majorBidi"/>
+                          <w:i/>
+                          <w:sz w:val="24"/>
+                          <w:szCs w:val="24"/>
+                        </w:rPr>
+                      </m:ctrlPr>
+                    </m:dPr>
+                    <m:e>
+                      <m:r>
+                        <w:rPr>
+                          <w:rFonts w:ascii="Cambria Math" w:hAnsi="Cambria Math" w:cstheme="majorBidi"/>
+                          <w:sz w:val="24"/>
+                          <w:szCs w:val="24"/>
+                        </w:rPr>
+                        <m:t>s</m:t>
+                      </m:r>
+                    </m:e>
+                  </m:d>
+                  <m:r>
+                    <w:rPr>
+                      <w:rFonts w:ascii="Cambria Math" w:hAnsi="Cambria Math" w:cstheme="majorBidi"/>
+                      <w:sz w:val="24"/>
+                      <w:szCs w:val="24"/>
+                    </w:rPr>
+                    <m:t>×</m:t>
+                  </m:r>
+                  <m:sSub>
+                    <m:sSubPr>
+                      <m:ctrlPr>
+                        <w:rPr>
+                          <w:rFonts w:ascii="Cambria Math" w:hAnsi="Cambria Math" w:cstheme="majorBidi"/>
+                          <w:i/>
+                          <w:iCs/>
+                          <w:sz w:val="24"/>
+                          <w:szCs w:val="24"/>
+                        </w:rPr>
+                      </m:ctrlPr>
+                    </m:sSubPr>
+                    <m:e>
+                      <m:r>
+                        <w:rPr>
+                          <w:rFonts w:ascii="Cambria Math" w:hAnsi="Cambria Math" w:cstheme="majorBidi"/>
+                          <w:sz w:val="24"/>
+                          <w:szCs w:val="24"/>
+                        </w:rPr>
+                        <m:t>T</m:t>
+                      </m:r>
+                    </m:e>
+                    <m:sub>
+                      <m:r>
+                        <w:rPr>
+                          <w:rFonts w:ascii="Cambria Math" w:hAnsi="Cambria Math" w:cstheme="majorBidi"/>
+                          <w:sz w:val="24"/>
+                          <w:szCs w:val="24"/>
+                        </w:rPr>
+                        <m:t>a</m:t>
+                      </m:r>
+                    </m:sub>
+                  </m:sSub>
+                  <m:d>
+                    <m:dPr>
+                      <m:ctrlPr>
+                        <w:rPr>
+                          <w:rFonts w:ascii="Cambria Math" w:hAnsi="Cambria Math" w:cstheme="majorBidi"/>
+                          <w:i/>
+                          <w:sz w:val="24"/>
+                          <w:szCs w:val="24"/>
+                        </w:rPr>
+                      </m:ctrlPr>
+                    </m:dPr>
+                    <m:e>
+                      <m:r>
+                        <w:rPr>
+                          <w:rFonts w:ascii="Cambria Math" w:hAnsi="Cambria Math" w:cstheme="majorBidi"/>
+                          <w:sz w:val="24"/>
+                          <w:szCs w:val="24"/>
+                        </w:rPr>
+                        <m:t>l, s</m:t>
+                      </m:r>
+                    </m:e>
+                  </m:d>
+                </m:e>
+              </m:d>
+            </m:e>
+          </m:func>
+        </m:oMath>
+      </m:oMathPara>
+    </w:p>
+    <w:p>
+      <w:pPr>
+        <w:rPr>
+          <w:rFonts w:asciiTheme="majorBidi" w:eastAsiaTheme="minorEastAsia" w:hAnsiTheme="majorBidi" w:cstheme="majorBidi"/>
+          <w:sz w:val="24"/>
+          <w:szCs w:val="24"/>
+        </w:rPr>
+      </w:pPr>
+      <m:oMathPara>
+        <m:oMathParaPr>
+          <m:jc m:val="left"/>
+        </m:oMathParaPr>
+        <m:oMath>
+          <m:r>
+            <w:rPr>
+              <w:rFonts w:ascii="Cambria Math" w:eastAsiaTheme="minorEastAsia" w:hAnsi="Cambria Math" w:cstheme="majorBidi"/>
+              <w:sz w:val="24"/>
+              <w:szCs w:val="24"/>
+            </w:rPr>
+            <w:lastRenderedPageBreak/>
+            <m:t>=</m:t>
+          </m:r>
+          <m:func>
+            <m:funcPr>
+              <m:ctrlPr>
+                <w:rPr>
+                  <w:rFonts w:ascii="Cambria Math" w:eastAsiaTheme="minorEastAsia" w:hAnsi="Cambria Math" w:cstheme="majorBidi"/>
+                  <w:i/>
+                  <w:sz w:val="24"/>
+                  <w:szCs w:val="24"/>
+                </w:rPr>
+              </m:ctrlPr>
+            </m:funcPr>
+            <m:fName>
+              <m:r>
+                <m:rPr>
+                  <m:sty m:val="p"/>
+                </m:rPr>
+                <w:rPr>
+                  <w:rFonts w:ascii="Cambria Math" w:eastAsiaTheme="minorEastAsia" w:hAnsi="Cambria Math" w:cstheme="majorBidi"/>
+                  <w:sz w:val="24"/>
+                  <w:szCs w:val="24"/>
+                </w:rPr>
+                <m:t>exp</m:t>
+              </m:r>
+            </m:fName>
+            <m:e>
+              <m:d>
+                <m:dPr>
+                  <m:ctrlPr>
+                    <w:rPr>
+                      <w:rFonts w:ascii="Cambria Math" w:eastAsiaTheme="minorEastAsia" w:hAnsi="Cambria Math" w:cstheme="majorBidi"/>
+                      <w:i/>
+                      <w:sz w:val="24"/>
+                      <w:szCs w:val="24"/>
+                    </w:rPr>
+                  </m:ctrlPr>
+                </m:dPr>
+                <m:e>
+                  <m:r>
+                    <w:rPr>
+                      <w:rFonts w:ascii="Cambria Math" w:eastAsiaTheme="minorEastAsia" w:hAnsi="Cambria Math" w:cstheme="majorBidi"/>
+                      <w:sz w:val="24"/>
+                      <w:szCs w:val="24"/>
+                    </w:rPr>
+                    <m:t>-2×21×</m:t>
+                  </m:r>
+                  <m:f>
+                    <m:fPr>
+                      <m:ctrlPr>
+                        <w:rPr>
+                          <w:rFonts w:ascii="Cambria Math" w:eastAsiaTheme="minorEastAsia" w:hAnsi="Cambria Math" w:cstheme="majorBidi"/>
+                          <w:i/>
+                          <w:sz w:val="24"/>
+                          <w:szCs w:val="24"/>
+                        </w:rPr>
+                      </m:ctrlPr>
+                    </m:fPr>
+                    <m:num>
+                      <m:r>
+                        <w:rPr>
+                          <w:rFonts w:ascii="Cambria Math" w:eastAsiaTheme="minorEastAsia" w:hAnsi="Cambria Math" w:cstheme="majorBidi"/>
+                          <w:sz w:val="24"/>
+                          <w:szCs w:val="24"/>
+                        </w:rPr>
+                        <m:t>1</m:t>
+                      </m:r>
+                    </m:num>
+                    <m:den>
+                      <m:r>
+                        <w:rPr>
+                          <w:rFonts w:ascii="Cambria Math" w:eastAsiaTheme="minorEastAsia" w:hAnsi="Cambria Math" w:cstheme="majorBidi"/>
+                          <w:sz w:val="24"/>
+                          <w:szCs w:val="24"/>
+                        </w:rPr>
+                        <m:t>5</m:t>
+                      </m:r>
+                    </m:den>
+                  </m:f>
+                  <m:r>
+                    <w:rPr>
+                      <w:rFonts w:ascii="Cambria Math" w:eastAsiaTheme="minorEastAsia" w:hAnsi="Cambria Math" w:cstheme="majorBidi"/>
+                      <w:sz w:val="24"/>
+                      <w:szCs w:val="24"/>
+                    </w:rPr>
+                    <m:t>×</m:t>
+                  </m:r>
+                  <m:r>
+                    <m:rPr>
+                      <m:sty m:val="p"/>
+                    </m:rPr>
+                    <w:rPr>
+                      <w:rFonts w:ascii="Cambria Math" w:eastAsiaTheme="minorEastAsia" w:hAnsi="Cambria Math" w:cstheme="majorBidi"/>
+                      <w:color w:val="000000"/>
+                      <w:lang w:val="fr-FR"/>
+                    </w:rPr>
+                    <m:t>823</m:t>
+                  </m:r>
+                  <m:r>
+                    <m:rPr>
+                      <m:sty m:val="p"/>
+                    </m:rPr>
+                    <w:rPr>
+                      <w:rFonts w:ascii="Cambria Math" w:eastAsiaTheme="minorEastAsia" w:hAnsi="Cambria Math" w:cstheme="majorBidi"/>
+                      <w:color w:val="000000"/>
+                      <w:lang w:val="fr-FR"/>
+                    </w:rPr>
+                    <m:t>.</m:t>
+                  </m:r>
+                  <m:r>
+                    <m:rPr>
+                      <m:sty m:val="p"/>
+                    </m:rPr>
+                    <w:rPr>
+                      <w:rFonts w:ascii="Cambria Math" w:eastAsiaTheme="minorEastAsia" w:hAnsi="Cambria Math" w:cstheme="majorBidi"/>
+                      <w:color w:val="000000"/>
+                      <w:lang w:val="fr-FR"/>
+                    </w:rPr>
+                    <m:t>3</m:t>
+                  </m:r>
+                  <m:r>
+                    <w:rPr>
+                      <w:rFonts w:ascii="Cambria Math" w:eastAsiaTheme="minorEastAsia" w:hAnsi="Cambria Math" w:cstheme="majorBidi"/>
+                      <w:sz w:val="24"/>
+                      <w:szCs w:val="24"/>
+                    </w:rPr>
+                    <m:t>×</m:t>
+                  </m:r>
+                  <m:sSup>
+                    <m:sSupPr>
+                      <m:ctrlPr>
+                        <w:rPr>
+                          <w:rFonts w:ascii="Cambria Math" w:eastAsiaTheme="minorEastAsia" w:hAnsi="Cambria Math" w:cstheme="majorBidi"/>
+                          <w:i/>
+                          <w:sz w:val="24"/>
+                          <w:szCs w:val="24"/>
+                        </w:rPr>
+                      </m:ctrlPr>
+                    </m:sSupPr>
+                    <m:e>
+                      <m:r>
+                        <w:rPr>
+                          <w:rFonts w:ascii="Cambria Math" w:eastAsiaTheme="minorEastAsia" w:hAnsi="Cambria Math" w:cstheme="majorBidi"/>
+                          <w:sz w:val="24"/>
+                          <w:szCs w:val="24"/>
+                        </w:rPr>
+                        <m:t>10</m:t>
+                      </m:r>
+                    </m:e>
+                    <m:sup>
+                      <m:r>
+                        <w:rPr>
+                          <w:rFonts w:ascii="Cambria Math" w:eastAsiaTheme="minorEastAsia" w:hAnsi="Cambria Math" w:cstheme="majorBidi"/>
+                          <w:sz w:val="24"/>
+                          <w:szCs w:val="24"/>
+                        </w:rPr>
+                        <m:t>-3</m:t>
+                      </m:r>
+                    </m:sup>
+                  </m:sSup>
+                </m:e>
+              </m:d>
+            </m:e>
+          </m:func>
+        </m:oMath>
+      </m:oMathPara>
+    </w:p>
+    <w:p>
+      <w:pPr>
+        <w:rPr>
+          <w:rFonts w:asciiTheme="majorBidi" w:eastAsiaTheme="minorEastAsia" w:hAnsiTheme="majorBidi" w:cstheme="majorBidi"/>
+          <w:sz w:val="24"/>
+          <w:szCs w:val="24"/>
+        </w:rPr>
+      </w:pPr>
+      <m:oMathPara>
+        <m:oMathParaPr>
+          <m:jc m:val="left"/>
+        </m:oMathParaPr>
+        <m:oMath>
+          <m:r>
+            <w:rPr>
+              <w:rFonts w:ascii="Cambria Math" w:eastAsiaTheme="minorEastAsia" w:hAnsi="Cambria Math" w:cstheme="majorBidi"/>
+              <w:sz w:val="24"/>
+              <w:szCs w:val="24"/>
+            </w:rPr>
+            <m:t>=</m:t>
+          </m:r>
+          <m:r>
+            <w:rPr>
+              <w:rFonts w:ascii="Cambria Math" w:eastAsiaTheme="minorEastAsia" w:hAnsi="Cambria Math" w:cstheme="majorBidi"/>
+              <w:sz w:val="24"/>
+              <w:szCs w:val="24"/>
+            </w:rPr>
+            <m:t>1</m:t>
+          </m:r>
+          <m:r>
+            <w:rPr>
+              <w:rFonts w:ascii="Cambria Math" w:eastAsiaTheme="minorEastAsia" w:hAnsi="Cambria Math" w:cstheme="majorBidi"/>
+              <w:sz w:val="24"/>
+              <w:szCs w:val="24"/>
+            </w:rPr>
+            <m:t>%</m:t>
+          </m:r>
+        </m:oMath>
+      </m:oMathPara>
+    </w:p>
+    <w:p>
+      <w:pPr>
+        <w:rPr>
+          <w:rFonts w:asciiTheme="majorBidi" w:eastAsiaTheme="minorEastAsia" w:hAnsiTheme="majorBidi" w:cstheme="majorBidi"/>
+          <w:sz w:val="24"/>
+          <w:szCs w:val="24"/>
+        </w:rPr>
+      </w:pPr>
+    </w:p>
+    <w:p>
+      <w:pPr>
+        <w:rPr>
+          <w:rFonts w:asciiTheme="majorBidi" w:eastAsiaTheme="minorEastAsia" w:hAnsiTheme="majorBidi" w:cstheme="majorBidi"/>
+          <w:b/>
+          <w:bCs/>
+          <w:sz w:val="24"/>
+          <w:szCs w:val="24"/>
+        </w:rPr>
+      </w:pPr>
+      <w:r>
+        <w:rPr>
+          <w:rFonts w:asciiTheme="majorBidi" w:eastAsiaTheme="minorEastAsia" w:hAnsiTheme="majorBidi" w:cstheme="majorBidi"/>
+          <w:b/>
+          <w:bCs/>
+          <w:sz w:val="24"/>
+          <w:szCs w:val="24"/>
+        </w:rPr>
+        <w:t xml:space="preserve">Case </w:t>
+      </w:r>
+      <w:r>
+        <w:rPr>
+          <w:rFonts w:asciiTheme="majorBidi" w:eastAsiaTheme="minorEastAsia" w:hAnsiTheme="majorBidi" w:cstheme="majorBidi"/>
+          <w:b/>
+          <w:bCs/>
+          <w:sz w:val="24"/>
+          <w:szCs w:val="24"/>
+        </w:rPr>
+        <w:t xml:space="preserve">4 (9_1s) </w:t>
+      </w:r>
+      <w:r>
+        <w:rPr>
+          <w:rFonts w:asciiTheme="majorBidi" w:eastAsiaTheme="minorEastAsia" w:hAnsiTheme="majorBidi" w:cstheme="majorBidi"/>
+          <w:b/>
+          <w:bCs/>
+          <w:sz w:val="24"/>
+          <w:szCs w:val="24"/>
+        </w:rPr>
+        <w:t>:</w:t>
+      </w:r>
+    </w:p>
+    <w:p>
+      <w:pPr>
+        <w:rPr>
+          <w:rFonts w:asciiTheme="majorBidi" w:eastAsiaTheme="minorEastAsia" w:hAnsiTheme="majorBidi" w:cstheme="majorBidi"/>
+          <w:sz w:val="24"/>
+          <w:szCs w:val="24"/>
+        </w:rPr>
+      </w:pPr>
+      <m:oMathPara>
+        <m:oMathParaPr>
+          <m:jc m:val="left"/>
+        </m:oMathParaPr>
+        <m:oMath>
+          <m:r>
+            <w:rPr>
+              <w:rFonts w:ascii="Cambria Math" w:eastAsiaTheme="minorEastAsia" w:hAnsi="Cambria Math" w:cstheme="majorBidi"/>
+              <w:color w:val="000000"/>
+              <w:lang w:val="fr-FR"/>
+            </w:rPr>
+            <m:t>PD</m:t>
+          </m:r>
+          <m:sSub>
+            <m:sSubPr>
+              <m:ctrlPr>
+                <w:rPr>
+                  <w:rFonts w:ascii="Cambria Math" w:eastAsiaTheme="minorEastAsia" w:hAnsi="Cambria Math" w:cstheme="majorBidi"/>
+                  <w:i/>
+                  <w:color w:val="000000"/>
+                  <w:lang w:val="fr-FR"/>
+                </w:rPr>
+              </m:ctrlPr>
+            </m:sSubPr>
+            <m:e>
+              <m:r>
+                <w:rPr>
+                  <w:rFonts w:ascii="Cambria Math" w:eastAsiaTheme="minorEastAsia" w:hAnsi="Cambria Math" w:cstheme="majorBidi"/>
+                  <w:color w:val="000000"/>
+                  <w:lang w:val="fr-FR"/>
+                </w:rPr>
+                <m:t>R</m:t>
+              </m:r>
+            </m:e>
+            <m:sub>
+              <m:r>
+                <w:rPr>
+                  <w:rFonts w:ascii="Cambria Math" w:eastAsiaTheme="minorEastAsia" w:hAnsi="Cambria Math" w:cstheme="majorBidi"/>
+                  <w:color w:val="000000"/>
+                  <w:lang w:val="fr-FR"/>
+                </w:rPr>
+                <m:t>avg</m:t>
+              </m:r>
+            </m:sub>
+          </m:sSub>
+          <m:r>
+            <w:rPr>
+              <w:rFonts w:ascii="Cambria Math" w:eastAsiaTheme="minorEastAsia" w:hAnsi="Cambria Math" w:cstheme="majorBidi"/>
+              <w:color w:val="000000"/>
+              <w:lang w:val="fr-FR"/>
+            </w:rPr>
+            <m:t xml:space="preserve">= </m:t>
+          </m:r>
+          <m:func>
+            <m:funcPr>
+              <m:ctrlPr>
+                <w:rPr>
+                  <w:rFonts w:ascii="Cambria Math" w:hAnsi="Cambria Math" w:cstheme="majorBidi"/>
+                  <w:i/>
+                  <w:sz w:val="24"/>
+                  <w:szCs w:val="24"/>
+                </w:rPr>
+              </m:ctrlPr>
+            </m:funcPr>
+            <m:fName>
+              <m:r>
+                <m:rPr>
+                  <m:sty m:val="p"/>
+                </m:rPr>
+                <w:rPr>
+                  <w:rFonts w:ascii="Cambria Math" w:hAnsi="Cambria Math" w:cstheme="majorBidi"/>
+                  <w:sz w:val="24"/>
+                  <w:szCs w:val="24"/>
+                </w:rPr>
+                <m:t>exp</m:t>
+              </m:r>
+            </m:fName>
+            <m:e>
+              <m:d>
+                <m:dPr>
+                  <m:ctrlPr>
+                    <w:rPr>
+                      <w:rFonts w:ascii="Cambria Math" w:hAnsi="Cambria Math" w:cstheme="majorBidi"/>
+                      <w:i/>
+                      <w:sz w:val="24"/>
+                      <w:szCs w:val="24"/>
+                    </w:rPr>
+                  </m:ctrlPr>
+                </m:dPr>
+                <m:e>
+                  <m:r>
+                    <w:rPr>
+                      <w:rFonts w:ascii="Cambria Math" w:hAnsi="Cambria Math" w:cstheme="majorBidi"/>
+                      <w:sz w:val="24"/>
+                      <w:szCs w:val="24"/>
+                    </w:rPr>
+                    <m:t>-2×N×γ</m:t>
+                  </m:r>
+                  <m:d>
+                    <m:dPr>
+                      <m:ctrlPr>
+                        <w:rPr>
+                          <w:rFonts w:ascii="Cambria Math" w:hAnsi="Cambria Math" w:cstheme="majorBidi"/>
+                          <w:i/>
+                          <w:sz w:val="24"/>
+                          <w:szCs w:val="24"/>
+                        </w:rPr>
+                      </m:ctrlPr>
+                    </m:dPr>
+                    <m:e>
+                      <m:r>
+                        <w:rPr>
+                          <w:rFonts w:ascii="Cambria Math" w:hAnsi="Cambria Math" w:cstheme="majorBidi"/>
+                          <w:sz w:val="24"/>
+                          <w:szCs w:val="24"/>
+                        </w:rPr>
+                        <m:t>s</m:t>
+                      </m:r>
+                    </m:e>
+                  </m:d>
+                  <m:r>
+                    <w:rPr>
+                      <w:rFonts w:ascii="Cambria Math" w:hAnsi="Cambria Math" w:cstheme="majorBidi"/>
+                      <w:sz w:val="24"/>
+                      <w:szCs w:val="24"/>
+                    </w:rPr>
+                    <m:t>×</m:t>
+                  </m:r>
+                  <m:sSub>
+                    <m:sSubPr>
+                      <m:ctrlPr>
+                        <w:rPr>
+                          <w:rFonts w:ascii="Cambria Math" w:hAnsi="Cambria Math" w:cstheme="majorBidi"/>
+                          <w:i/>
+                          <w:iCs/>
+                          <w:sz w:val="24"/>
+                          <w:szCs w:val="24"/>
+                        </w:rPr>
+                      </m:ctrlPr>
+                    </m:sSubPr>
+                    <m:e>
+                      <m:r>
+                        <w:rPr>
+                          <w:rFonts w:ascii="Cambria Math" w:hAnsi="Cambria Math" w:cstheme="majorBidi"/>
+                          <w:sz w:val="24"/>
+                          <w:szCs w:val="24"/>
+                        </w:rPr>
+                        <m:t>T</m:t>
+                      </m:r>
+                    </m:e>
+                    <m:sub>
+                      <m:r>
+                        <w:rPr>
+                          <w:rFonts w:ascii="Cambria Math" w:hAnsi="Cambria Math" w:cstheme="majorBidi"/>
+                          <w:sz w:val="24"/>
+                          <w:szCs w:val="24"/>
+                        </w:rPr>
+                        <m:t>a</m:t>
+                      </m:r>
+                    </m:sub>
+                  </m:sSub>
+                  <m:d>
+                    <m:dPr>
+                      <m:ctrlPr>
+                        <w:rPr>
+                          <w:rFonts w:ascii="Cambria Math" w:hAnsi="Cambria Math" w:cstheme="majorBidi"/>
+                          <w:i/>
+                          <w:sz w:val="24"/>
+                          <w:szCs w:val="24"/>
+                        </w:rPr>
+                      </m:ctrlPr>
+                    </m:dPr>
+                    <m:e>
+                      <m:r>
+                        <w:rPr>
+                          <w:rFonts w:ascii="Cambria Math" w:hAnsi="Cambria Math" w:cstheme="majorBidi"/>
+                          <w:sz w:val="24"/>
+                          <w:szCs w:val="24"/>
+                        </w:rPr>
+                        <m:t>l, s</m:t>
+                      </m:r>
+                    </m:e>
+                  </m:d>
+                </m:e>
+              </m:d>
+            </m:e>
+          </m:func>
+        </m:oMath>
+      </m:oMathPara>
+    </w:p>
+    <w:p>
+      <w:pPr>
+        <w:rPr>
+          <w:rFonts w:asciiTheme="majorBidi" w:eastAsiaTheme="minorEastAsia" w:hAnsiTheme="majorBidi" w:cstheme="majorBidi"/>
+          <w:sz w:val="24"/>
+          <w:szCs w:val="24"/>
+        </w:rPr>
+      </w:pPr>
+      <m:oMathPara>
+        <m:oMathParaPr>
+          <m:jc m:val="left"/>
+        </m:oMathParaPr>
+        <m:oMath>
+          <m:r>
+            <w:rPr>
+              <w:rFonts w:ascii="Cambria Math" w:eastAsiaTheme="minorEastAsia" w:hAnsi="Cambria Math" w:cstheme="majorBidi"/>
+              <w:sz w:val="24"/>
+              <w:szCs w:val="24"/>
+            </w:rPr>
+            <m:t>=</m:t>
+          </m:r>
+          <m:func>
+            <m:funcPr>
+              <m:ctrlPr>
+                <w:rPr>
+                  <w:rFonts w:ascii="Cambria Math" w:eastAsiaTheme="minorEastAsia" w:hAnsi="Cambria Math" w:cstheme="majorBidi"/>
+                  <w:i/>
+                  <w:sz w:val="24"/>
+                  <w:szCs w:val="24"/>
+                </w:rPr>
+              </m:ctrlPr>
+            </m:funcPr>
+            <m:fName>
+              <m:r>
+                <m:rPr>
+                  <m:sty m:val="p"/>
+                </m:rPr>
+                <w:rPr>
+                  <w:rFonts w:ascii="Cambria Math" w:eastAsiaTheme="minorEastAsia" w:hAnsi="Cambria Math" w:cstheme="majorBidi"/>
+                  <w:sz w:val="24"/>
+                  <w:szCs w:val="24"/>
+                </w:rPr>
+                <m:t>exp</m:t>
+              </m:r>
+            </m:fName>
+            <m:e>
+              <m:d>
+                <m:dPr>
+                  <m:ctrlPr>
+                    <w:rPr>
+                      <w:rFonts w:ascii="Cambria Math" w:eastAsiaTheme="minorEastAsia" w:hAnsi="Cambria Math" w:cstheme="majorBidi"/>
+                      <w:i/>
+                      <w:sz w:val="24"/>
+                      <w:szCs w:val="24"/>
+                    </w:rPr>
+                  </m:ctrlPr>
+                </m:dPr>
+                <m:e>
+                  <m:r>
+                    <w:rPr>
+                      <w:rFonts w:ascii="Cambria Math" w:eastAsiaTheme="minorEastAsia" w:hAnsi="Cambria Math" w:cstheme="majorBidi"/>
+                      <w:sz w:val="24"/>
+                      <w:szCs w:val="24"/>
+                    </w:rPr>
+                    <m:t>-2×21×</m:t>
+                  </m:r>
+                  <m:f>
+                    <m:fPr>
+                      <m:ctrlPr>
+                        <w:rPr>
+                          <w:rFonts w:ascii="Cambria Math" w:eastAsiaTheme="minorEastAsia" w:hAnsi="Cambria Math" w:cstheme="majorBidi"/>
+                          <w:i/>
+                          <w:sz w:val="24"/>
+                          <w:szCs w:val="24"/>
+                        </w:rPr>
+                      </m:ctrlPr>
+                    </m:fPr>
+                    <m:num>
+                      <m:r>
+                        <w:rPr>
+                          <w:rFonts w:ascii="Cambria Math" w:eastAsiaTheme="minorEastAsia" w:hAnsi="Cambria Math" w:cstheme="majorBidi"/>
+                          <w:sz w:val="24"/>
+                          <w:szCs w:val="24"/>
+                        </w:rPr>
+                        <m:t>1</m:t>
+                      </m:r>
+                    </m:num>
+                    <m:den>
+                      <m:r>
+                        <w:rPr>
+                          <w:rFonts w:ascii="Cambria Math" w:eastAsiaTheme="minorEastAsia" w:hAnsi="Cambria Math" w:cstheme="majorBidi"/>
+                          <w:sz w:val="24"/>
+                          <w:szCs w:val="24"/>
+                        </w:rPr>
+                        <m:t>1</m:t>
+                      </m:r>
+                    </m:den>
+                  </m:f>
+                  <m:r>
+                    <w:rPr>
+                      <w:rFonts w:ascii="Cambria Math" w:eastAsiaTheme="minorEastAsia" w:hAnsi="Cambria Math" w:cstheme="majorBidi"/>
+                      <w:sz w:val="24"/>
+                      <w:szCs w:val="24"/>
+                    </w:rPr>
+                    <m:t>×</m:t>
+                  </m:r>
+                  <m:r>
+                    <m:rPr>
+                      <m:sty m:val="p"/>
+                    </m:rPr>
+                    <w:rPr>
+                      <w:rFonts w:ascii="Cambria Math" w:eastAsiaTheme="minorEastAsia" w:hAnsi="Cambria Math" w:cstheme="majorBidi"/>
+                      <w:color w:val="000000"/>
+                      <w:lang w:val="fr-FR"/>
+                    </w:rPr>
+                    <m:t>2</m:t>
+                  </m:r>
+                  <m:r>
+                    <m:rPr>
+                      <m:sty m:val="p"/>
+                    </m:rPr>
+                    <w:rPr>
+                      <w:rFonts w:ascii="Cambria Math" w:eastAsiaTheme="minorEastAsia" w:hAnsi="Cambria Math" w:cstheme="majorBidi"/>
+                      <w:color w:val="000000"/>
+                      <w:lang w:val="fr-FR"/>
+                    </w:rPr>
+                    <m:t>05.82</m:t>
+                  </m:r>
+                  <m:r>
+                    <m:rPr>
+                      <m:sty m:val="p"/>
+                    </m:rPr>
+                    <w:rPr>
+                      <w:rFonts w:ascii="Cambria Math" w:eastAsiaTheme="minorEastAsia" w:hAnsi="Cambria Math" w:cstheme="majorBidi"/>
+                      <w:color w:val="000000"/>
+                      <w:lang w:val="fr-FR"/>
+                    </w:rPr>
+                    <m:t xml:space="preserve"> </m:t>
+                  </m:r>
+                  <m:r>
+                    <w:rPr>
+                      <w:rFonts w:ascii="Cambria Math" w:eastAsiaTheme="minorEastAsia" w:hAnsi="Cambria Math" w:cstheme="majorBidi"/>
+                      <w:sz w:val="24"/>
+                      <w:szCs w:val="24"/>
+                    </w:rPr>
+                    <m:t>×</m:t>
+                  </m:r>
+                  <m:sSup>
+                    <m:sSupPr>
+                      <m:ctrlPr>
+                        <w:rPr>
+                          <w:rFonts w:ascii="Cambria Math" w:eastAsiaTheme="minorEastAsia" w:hAnsi="Cambria Math" w:cstheme="majorBidi"/>
+                          <w:i/>
+                          <w:sz w:val="24"/>
+                          <w:szCs w:val="24"/>
+                        </w:rPr>
+                      </m:ctrlPr>
+                    </m:sSupPr>
+                    <m:e>
+                      <m:r>
+                        <w:rPr>
+                          <w:rFonts w:ascii="Cambria Math" w:eastAsiaTheme="minorEastAsia" w:hAnsi="Cambria Math" w:cstheme="majorBidi"/>
+                          <w:sz w:val="24"/>
+                          <w:szCs w:val="24"/>
+                        </w:rPr>
+                        <m:t>10</m:t>
+                      </m:r>
+                    </m:e>
+                    <m:sup>
+                      <m:r>
+                        <w:rPr>
+                          <w:rFonts w:ascii="Cambria Math" w:eastAsiaTheme="minorEastAsia" w:hAnsi="Cambria Math" w:cstheme="majorBidi"/>
+                          <w:sz w:val="24"/>
+                          <w:szCs w:val="24"/>
+                        </w:rPr>
+                        <m:t>-3</m:t>
+                      </m:r>
+                    </m:sup>
+                  </m:sSup>
+                </m:e>
+              </m:d>
+            </m:e>
+          </m:func>
+        </m:oMath>
+      </m:oMathPara>
+    </w:p>
+    <w:p>
+      <w:pPr>
+        <w:rPr>
+          <w:rFonts w:asciiTheme="majorBidi" w:eastAsiaTheme="minorEastAsia" w:hAnsiTheme="majorBidi" w:cstheme="majorBidi"/>
+          <w:sz w:val="24"/>
+          <w:szCs w:val="24"/>
+        </w:rPr>
+      </w:pPr>
+      <m:oMathPara>
+        <m:oMathParaPr>
+          <m:jc m:val="left"/>
+        </m:oMathParaPr>
+        <m:oMath>
+          <m:r>
+            <w:rPr>
+              <w:rFonts w:ascii="Cambria Math" w:eastAsiaTheme="minorEastAsia" w:hAnsi="Cambria Math" w:cstheme="majorBidi"/>
+              <w:sz w:val="24"/>
+              <w:szCs w:val="24"/>
+            </w:rPr>
+            <m:t>=</m:t>
+          </m:r>
+          <m:r>
+            <w:rPr>
+              <w:rFonts w:ascii="Cambria Math" w:eastAsiaTheme="minorEastAsia" w:hAnsi="Cambria Math" w:cstheme="majorBidi"/>
+              <w:sz w:val="24"/>
+              <w:szCs w:val="24"/>
+            </w:rPr>
+            <m:t>0.01</m:t>
+          </m:r>
+          <m:r>
+            <w:rPr>
+              <w:rFonts w:ascii="Cambria Math" w:eastAsiaTheme="minorEastAsia" w:hAnsi="Cambria Math" w:cstheme="majorBidi"/>
+              <w:sz w:val="24"/>
+              <w:szCs w:val="24"/>
+            </w:rPr>
+            <m:t>%</m:t>
+          </m:r>
+        </m:oMath>
+      </m:oMathPara>
+    </w:p>
+    <w:p>
+      <w:pPr>
+        <w:rPr>
+          <w:rFonts w:asciiTheme="majorBidi" w:eastAsiaTheme="minorEastAsia" w:hAnsiTheme="majorBidi" w:cstheme="majorBidi"/>
+          <w:sz w:val="24"/>
+          <w:szCs w:val="24"/>
+        </w:rPr>
+      </w:pPr>
+    </w:p>
+    <w:p>
+      <w:pPr>
+        <w:rPr>
+          <w:rFonts w:asciiTheme="majorBidi" w:eastAsiaTheme="minorEastAsia" w:hAnsiTheme="majorBidi" w:cstheme="majorBidi"/>
+          <w:b/>
+          <w:bCs/>
+          <w:sz w:val="24"/>
+          <w:szCs w:val="24"/>
+        </w:rPr>
+      </w:pPr>
+      <w:r>
+        <w:rPr>
+          <w:rFonts w:asciiTheme="majorBidi" w:eastAsiaTheme="minorEastAsia" w:hAnsiTheme="majorBidi" w:cstheme="majorBidi"/>
+          <w:b/>
+          <w:bCs/>
+          <w:sz w:val="24"/>
+          <w:szCs w:val="24"/>
+        </w:rPr>
+        <w:t xml:space="preserve">Case </w:t>
+      </w:r>
+      <w:r>
+        <w:rPr>
+          <w:rFonts w:asciiTheme="majorBidi" w:eastAsiaTheme="minorEastAsia" w:hAnsiTheme="majorBidi" w:cstheme="majorBidi"/>
+          <w:b/>
+          <w:bCs/>
+          <w:sz w:val="24"/>
+          <w:szCs w:val="24"/>
+        </w:rPr>
+        <w:t>5</w:t>
+      </w:r>
+      <w:r>
+        <w:rPr>
+          <w:rFonts w:asciiTheme="majorBidi" w:eastAsiaTheme="minorEastAsia" w:hAnsiTheme="majorBidi" w:cstheme="majorBidi"/>
+          <w:b/>
+          <w:bCs/>
+          <w:sz w:val="24"/>
+          <w:szCs w:val="24"/>
+        </w:rPr>
+        <w:t xml:space="preserve"> (9_</w:t>
+      </w:r>
+      <w:r>
+        <w:rPr>
+          <w:rFonts w:asciiTheme="majorBidi" w:eastAsiaTheme="minorEastAsia" w:hAnsiTheme="majorBidi" w:cstheme="majorBidi"/>
+          <w:b/>
+          <w:bCs/>
+          <w:sz w:val="24"/>
+          <w:szCs w:val="24"/>
+        </w:rPr>
+        <w:t>20</w:t>
+      </w:r>
+      <w:r>
+        <w:rPr>
+          <w:rFonts w:asciiTheme="majorBidi" w:eastAsiaTheme="minorEastAsia" w:hAnsiTheme="majorBidi" w:cstheme="majorBidi"/>
+          <w:b/>
+          <w:bCs/>
+          <w:sz w:val="24"/>
+          <w:szCs w:val="24"/>
+        </w:rPr>
+        <w:t>s) :</w:t>
+      </w:r>
+    </w:p>
+    <w:p>
+      <w:pPr>
+        <w:rPr>
+          <w:rFonts w:asciiTheme="majorBidi" w:eastAsiaTheme="minorEastAsia" w:hAnsiTheme="majorBidi" w:cstheme="majorBidi"/>
+          <w:sz w:val="24"/>
+          <w:szCs w:val="24"/>
+        </w:rPr>
+      </w:pPr>
+      <m:oMathPara>
+        <m:oMathParaPr>
+          <m:jc m:val="left"/>
+        </m:oMathParaPr>
+        <m:oMath>
+          <m:r>
+            <w:rPr>
+              <w:rFonts w:ascii="Cambria Math" w:eastAsiaTheme="minorEastAsia" w:hAnsi="Cambria Math" w:cstheme="majorBidi"/>
+              <w:color w:val="000000"/>
+              <w:lang w:val="fr-FR"/>
+            </w:rPr>
+            <m:t>PD</m:t>
+          </m:r>
+          <m:sSub>
+            <m:sSubPr>
+              <m:ctrlPr>
+                <w:rPr>
+                  <w:rFonts w:ascii="Cambria Math" w:eastAsiaTheme="minorEastAsia" w:hAnsi="Cambria Math" w:cstheme="majorBidi"/>
+                  <w:i/>
+                  <w:color w:val="000000"/>
+                  <w:lang w:val="fr-FR"/>
+                </w:rPr>
+              </m:ctrlPr>
+            </m:sSubPr>
+            <m:e>
+              <m:r>
+                <w:rPr>
+                  <w:rFonts w:ascii="Cambria Math" w:eastAsiaTheme="minorEastAsia" w:hAnsi="Cambria Math" w:cstheme="majorBidi"/>
+                  <w:color w:val="000000"/>
+                  <w:lang w:val="fr-FR"/>
+                </w:rPr>
+                <m:t>R</m:t>
+              </m:r>
+            </m:e>
+            <m:sub>
+              <m:r>
+                <w:rPr>
+                  <w:rFonts w:ascii="Cambria Math" w:eastAsiaTheme="minorEastAsia" w:hAnsi="Cambria Math" w:cstheme="majorBidi"/>
+                  <w:color w:val="000000"/>
+                  <w:lang w:val="fr-FR"/>
+                </w:rPr>
+                <m:t>avg</m:t>
+              </m:r>
+            </m:sub>
+          </m:sSub>
+          <m:r>
+            <w:rPr>
+              <w:rFonts w:ascii="Cambria Math" w:eastAsiaTheme="minorEastAsia" w:hAnsi="Cambria Math" w:cstheme="majorBidi"/>
+              <w:color w:val="000000"/>
+              <w:lang w:val="fr-FR"/>
+            </w:rPr>
+            <m:t xml:space="preserve">= </m:t>
+          </m:r>
+          <m:func>
+            <m:funcPr>
+              <m:ctrlPr>
+                <w:rPr>
+                  <w:rFonts w:ascii="Cambria Math" w:hAnsi="Cambria Math" w:cstheme="majorBidi"/>
+                  <w:i/>
+                  <w:sz w:val="24"/>
+                  <w:szCs w:val="24"/>
+                </w:rPr>
+              </m:ctrlPr>
+            </m:funcPr>
+            <m:fName>
+              <m:r>
+                <m:rPr>
+                  <m:sty m:val="p"/>
+                </m:rPr>
+                <w:rPr>
+                  <w:rFonts w:ascii="Cambria Math" w:hAnsi="Cambria Math" w:cstheme="majorBidi"/>
+                  <w:sz w:val="24"/>
+                  <w:szCs w:val="24"/>
+                </w:rPr>
+                <m:t>exp</m:t>
+              </m:r>
+            </m:fName>
+            <m:e>
+              <m:d>
+                <m:dPr>
+                  <m:ctrlPr>
+                    <w:rPr>
+                      <w:rFonts w:ascii="Cambria Math" w:hAnsi="Cambria Math" w:cstheme="majorBidi"/>
+                      <w:i/>
+                      <w:sz w:val="24"/>
+                      <w:szCs w:val="24"/>
+                    </w:rPr>
+                  </m:ctrlPr>
+                </m:dPr>
+                <m:e>
+                  <m:r>
+                    <w:rPr>
+                      <w:rFonts w:ascii="Cambria Math" w:hAnsi="Cambria Math" w:cstheme="majorBidi"/>
+                      <w:sz w:val="24"/>
+                      <w:szCs w:val="24"/>
+                    </w:rPr>
+                    <m:t>-2×N×γ</m:t>
+                  </m:r>
+                  <m:d>
+                    <m:dPr>
+                      <m:ctrlPr>
+                        <w:rPr>
+                          <w:rFonts w:ascii="Cambria Math" w:hAnsi="Cambria Math" w:cstheme="majorBidi"/>
+                          <w:i/>
+                          <w:sz w:val="24"/>
+                          <w:szCs w:val="24"/>
+                        </w:rPr>
+                      </m:ctrlPr>
+                    </m:dPr>
+                    <m:e>
+                      <m:r>
+                        <w:rPr>
+                          <w:rFonts w:ascii="Cambria Math" w:hAnsi="Cambria Math" w:cstheme="majorBidi"/>
+                          <w:sz w:val="24"/>
+                          <w:szCs w:val="24"/>
+                        </w:rPr>
+                        <m:t>s</m:t>
+                      </m:r>
+                    </m:e>
+                  </m:d>
+                  <m:r>
+                    <w:rPr>
+                      <w:rFonts w:ascii="Cambria Math" w:hAnsi="Cambria Math" w:cstheme="majorBidi"/>
+                      <w:sz w:val="24"/>
+                      <w:szCs w:val="24"/>
+                    </w:rPr>
+                    <m:t>×</m:t>
+                  </m:r>
+                  <m:sSub>
+                    <m:sSubPr>
+                      <m:ctrlPr>
+                        <w:rPr>
+                          <w:rFonts w:ascii="Cambria Math" w:hAnsi="Cambria Math" w:cstheme="majorBidi"/>
+                          <w:i/>
+                          <w:iCs/>
+                          <w:sz w:val="24"/>
+                          <w:szCs w:val="24"/>
+                        </w:rPr>
+                      </m:ctrlPr>
+                    </m:sSubPr>
+                    <m:e>
+                      <m:r>
+                        <w:rPr>
+                          <w:rFonts w:ascii="Cambria Math" w:hAnsi="Cambria Math" w:cstheme="majorBidi"/>
+                          <w:sz w:val="24"/>
+                          <w:szCs w:val="24"/>
+                        </w:rPr>
+                        <m:t>T</m:t>
+                      </m:r>
+                    </m:e>
+                    <m:sub>
+                      <m:r>
+                        <w:rPr>
+                          <w:rFonts w:ascii="Cambria Math" w:hAnsi="Cambria Math" w:cstheme="majorBidi"/>
+                          <w:sz w:val="24"/>
+                          <w:szCs w:val="24"/>
+                        </w:rPr>
+                        <m:t>a</m:t>
+                      </m:r>
+                    </m:sub>
+                  </m:sSub>
+                  <m:d>
+                    <m:dPr>
+                      <m:ctrlPr>
+                        <w:rPr>
+                          <w:rFonts w:ascii="Cambria Math" w:hAnsi="Cambria Math" w:cstheme="majorBidi"/>
+                          <w:i/>
+                          <w:sz w:val="24"/>
+                          <w:szCs w:val="24"/>
+                        </w:rPr>
+                      </m:ctrlPr>
+                    </m:dPr>
+                    <m:e>
+                      <m:r>
+                        <w:rPr>
+                          <w:rFonts w:ascii="Cambria Math" w:hAnsi="Cambria Math" w:cstheme="majorBidi"/>
+                          <w:sz w:val="24"/>
+                          <w:szCs w:val="24"/>
+                        </w:rPr>
+                        <m:t>l, s</m:t>
+                      </m:r>
+                    </m:e>
+                  </m:d>
+                </m:e>
+              </m:d>
+            </m:e>
+          </m:func>
+        </m:oMath>
+      </m:oMathPara>
+    </w:p>
+    <w:p>
+      <w:pPr>
+        <w:rPr>
+          <w:rFonts w:asciiTheme="majorBidi" w:eastAsiaTheme="minorEastAsia" w:hAnsiTheme="majorBidi" w:cstheme="majorBidi"/>
+          <w:sz w:val="24"/>
+          <w:szCs w:val="24"/>
+        </w:rPr>
+      </w:pPr>
+      <m:oMathPara>
+        <m:oMathParaPr>
+          <m:jc m:val="left"/>
+        </m:oMathParaPr>
+        <m:oMath>
+          <m:r>
+            <w:rPr>
+              <w:rFonts w:ascii="Cambria Math" w:eastAsiaTheme="minorEastAsia" w:hAnsi="Cambria Math" w:cstheme="majorBidi"/>
+              <w:sz w:val="24"/>
+              <w:szCs w:val="24"/>
+            </w:rPr>
+            <m:t>=</m:t>
+          </m:r>
+          <m:func>
+            <m:funcPr>
+              <m:ctrlPr>
+                <w:rPr>
+                  <w:rFonts w:ascii="Cambria Math" w:eastAsiaTheme="minorEastAsia" w:hAnsi="Cambria Math" w:cstheme="majorBidi"/>
+                  <w:i/>
+                  <w:sz w:val="24"/>
+                  <w:szCs w:val="24"/>
+                </w:rPr>
+              </m:ctrlPr>
+            </m:funcPr>
+            <m:fName>
+              <m:r>
+                <m:rPr>
+                  <m:sty m:val="p"/>
+                </m:rPr>
+                <w:rPr>
+                  <w:rFonts w:ascii="Cambria Math" w:eastAsiaTheme="minorEastAsia" w:hAnsi="Cambria Math" w:cstheme="majorBidi"/>
+                  <w:sz w:val="24"/>
+                  <w:szCs w:val="24"/>
+                </w:rPr>
+                <m:t>exp</m:t>
+              </m:r>
+            </m:fName>
+            <m:e>
+              <m:d>
+                <m:dPr>
+                  <m:ctrlPr>
+                    <w:rPr>
+                      <w:rFonts w:ascii="Cambria Math" w:eastAsiaTheme="minorEastAsia" w:hAnsi="Cambria Math" w:cstheme="majorBidi"/>
+                      <w:i/>
+                      <w:sz w:val="24"/>
+                      <w:szCs w:val="24"/>
+                    </w:rPr>
+                  </m:ctrlPr>
+                </m:dPr>
+                <m:e>
+                  <m:r>
+                    <w:rPr>
+                      <w:rFonts w:ascii="Cambria Math" w:eastAsiaTheme="minorEastAsia" w:hAnsi="Cambria Math" w:cstheme="majorBidi"/>
+                      <w:sz w:val="24"/>
+                      <w:szCs w:val="24"/>
+                    </w:rPr>
+                    <m:t>-2×21×</m:t>
+                  </m:r>
+                  <m:f>
+                    <m:fPr>
+                      <m:ctrlPr>
+                        <w:rPr>
+                          <w:rFonts w:ascii="Cambria Math" w:eastAsiaTheme="minorEastAsia" w:hAnsi="Cambria Math" w:cstheme="majorBidi"/>
+                          <w:i/>
+                          <w:sz w:val="24"/>
+                          <w:szCs w:val="24"/>
+                        </w:rPr>
+                      </m:ctrlPr>
+                    </m:fPr>
+                    <m:num>
+                      <m:r>
+                        <w:rPr>
+                          <w:rFonts w:ascii="Cambria Math" w:eastAsiaTheme="minorEastAsia" w:hAnsi="Cambria Math" w:cstheme="majorBidi"/>
+                          <w:sz w:val="24"/>
+                          <w:szCs w:val="24"/>
+                        </w:rPr>
+                        <m:t>1</m:t>
+                      </m:r>
+                    </m:num>
+                    <m:den>
+                      <m:r>
+                        <w:rPr>
+                          <w:rFonts w:ascii="Cambria Math" w:eastAsiaTheme="minorEastAsia" w:hAnsi="Cambria Math" w:cstheme="majorBidi"/>
+                          <w:sz w:val="24"/>
+                          <w:szCs w:val="24"/>
+                        </w:rPr>
+                        <m:t>20</m:t>
+                      </m:r>
+                    </m:den>
+                  </m:f>
+                  <m:r>
+                    <w:rPr>
+                      <w:rFonts w:ascii="Cambria Math" w:eastAsiaTheme="minorEastAsia" w:hAnsi="Cambria Math" w:cstheme="majorBidi"/>
+                      <w:sz w:val="24"/>
+                      <w:szCs w:val="24"/>
+                    </w:rPr>
+                    <m:t>×</m:t>
+                  </m:r>
+                  <m:r>
+                    <m:rPr>
+                      <m:sty m:val="p"/>
+                    </m:rPr>
+                    <w:rPr>
+                      <w:rFonts w:ascii="Cambria Math" w:eastAsiaTheme="minorEastAsia" w:hAnsi="Cambria Math" w:cstheme="majorBidi"/>
+                      <w:color w:val="000000"/>
+                      <w:lang w:val="fr-FR"/>
+                    </w:rPr>
+                    <m:t>2</m:t>
+                  </m:r>
+                  <m:r>
+                    <m:rPr>
+                      <m:sty m:val="p"/>
+                    </m:rPr>
+                    <w:rPr>
+                      <w:rFonts w:ascii="Cambria Math" w:eastAsiaTheme="minorEastAsia" w:hAnsi="Cambria Math" w:cstheme="majorBidi"/>
+                      <w:color w:val="000000"/>
+                      <w:lang w:val="fr-FR"/>
+                    </w:rPr>
+                    <m:t>05.82</m:t>
+                  </m:r>
+                  <m:r>
+                    <m:rPr>
+                      <m:sty m:val="p"/>
+                    </m:rPr>
+                    <w:rPr>
+                      <w:rFonts w:ascii="Cambria Math" w:eastAsiaTheme="minorEastAsia" w:hAnsi="Cambria Math" w:cstheme="majorBidi"/>
+                      <w:color w:val="000000"/>
+                      <w:lang w:val="fr-FR"/>
+                    </w:rPr>
+                    <m:t xml:space="preserve"> </m:t>
+                  </m:r>
+                  <m:r>
+                    <w:rPr>
+                      <w:rFonts w:ascii="Cambria Math" w:eastAsiaTheme="minorEastAsia" w:hAnsi="Cambria Math" w:cstheme="majorBidi"/>
+                      <w:sz w:val="24"/>
+                      <w:szCs w:val="24"/>
+                    </w:rPr>
+                    <m:t>×</m:t>
+                  </m:r>
+                  <m:sSup>
+                    <m:sSupPr>
+                      <m:ctrlPr>
+                        <w:rPr>
+                          <w:rFonts w:ascii="Cambria Math" w:eastAsiaTheme="minorEastAsia" w:hAnsi="Cambria Math" w:cstheme="majorBidi"/>
+                          <w:i/>
+                          <w:sz w:val="24"/>
+                          <w:szCs w:val="24"/>
+                        </w:rPr>
+                      </m:ctrlPr>
+                    </m:sSupPr>
+                    <m:e>
+                      <m:r>
+                        <w:rPr>
+                          <w:rFonts w:ascii="Cambria Math" w:eastAsiaTheme="minorEastAsia" w:hAnsi="Cambria Math" w:cstheme="majorBidi"/>
+                          <w:sz w:val="24"/>
+                          <w:szCs w:val="24"/>
+                        </w:rPr>
+                        <m:t>10</m:t>
+                      </m:r>
+                    </m:e>
+                    <m:sup>
+                      <m:r>
+                        <w:rPr>
+                          <w:rFonts w:ascii="Cambria Math" w:eastAsiaTheme="minorEastAsia" w:hAnsi="Cambria Math" w:cstheme="majorBidi"/>
+                          <w:sz w:val="24"/>
+                          <w:szCs w:val="24"/>
+                        </w:rPr>
+                        <m:t>-3</m:t>
+                      </m:r>
+                    </m:sup>
+                  </m:sSup>
+                </m:e>
+              </m:d>
+            </m:e>
+          </m:func>
+        </m:oMath>
+      </m:oMathPara>
+    </w:p>
+    <w:p>
+      <w:pPr>
+        <w:rPr>
+          <w:rFonts w:asciiTheme="majorBidi" w:eastAsiaTheme="minorEastAsia" w:hAnsiTheme="majorBidi" w:cstheme="majorBidi"/>
+          <w:sz w:val="24"/>
+          <w:szCs w:val="24"/>
+        </w:rPr>
+      </w:pPr>
+      <m:oMathPara>
+        <m:oMathParaPr>
+          <m:jc m:val="left"/>
+        </m:oMathParaPr>
+        <m:oMath>
+          <m:r>
+            <w:rPr>
+              <w:rFonts w:ascii="Cambria Math" w:eastAsiaTheme="minorEastAsia" w:hAnsi="Cambria Math" w:cstheme="majorBidi"/>
+              <w:sz w:val="24"/>
+              <w:szCs w:val="24"/>
+            </w:rPr>
+            <m:t>=</m:t>
+          </m:r>
+          <m:r>
+            <w:rPr>
+              <w:rFonts w:ascii="Cambria Math" w:eastAsiaTheme="minorEastAsia" w:hAnsi="Cambria Math" w:cstheme="majorBidi"/>
+              <w:sz w:val="24"/>
+              <w:szCs w:val="24"/>
+            </w:rPr>
+            <m:t>6</m:t>
+          </m:r>
+          <m:r>
+            <w:rPr>
+              <w:rFonts w:ascii="Cambria Math" w:eastAsiaTheme="minorEastAsia" w:hAnsi="Cambria Math" w:cstheme="majorBidi"/>
+              <w:sz w:val="24"/>
+              <w:szCs w:val="24"/>
+            </w:rPr>
+            <m:t>4</m:t>
+          </m:r>
+          <m:r>
+            <w:rPr>
+              <w:rFonts w:ascii="Cambria Math" w:eastAsiaTheme="minorEastAsia" w:hAnsi="Cambria Math" w:cstheme="majorBidi"/>
+              <w:sz w:val="24"/>
+              <w:szCs w:val="24"/>
+            </w:rPr>
+            <m:t>%</m:t>
+          </m:r>
+        </m:oMath>
+      </m:oMathPara>
+    </w:p>
+    <w:p>
+      <w:pPr>
+        <w:ind w:firstLine="720"/>
+        <w:rPr>
+          <w:rFonts w:asciiTheme="majorBidi" w:eastAsiaTheme="minorEastAsia" w:hAnsiTheme="majorBidi" w:cstheme="majorBidi"/>
+          <w:color w:val="000000"/>
+        </w:rPr>
+      </w:pPr>
+      <w:r>
+        <w:rPr>
+          <w:rFonts w:asciiTheme="majorBidi" w:eastAsiaTheme="minorEastAsia" w:hAnsiTheme="majorBidi" w:cstheme="majorBidi"/>
+          <w:color w:val="000000"/>
+        </w:rPr>
+        <w:t>In conclusion, we can see t</w:t>
+      </w:r>
+      <w:r>
+        <w:rPr>
+          <w:rFonts w:asciiTheme="majorBidi" w:eastAsiaTheme="minorEastAsia" w:hAnsiTheme="majorBidi" w:cstheme="majorBidi"/>
+          <w:color w:val="000000"/>
+        </w:rPr>
+        <w:t>hat the experimental and theoretical values are almost the same. We can deduce that when SF increases, PD</w:t>
+      </w:r>
+      <w:r>
+        <w:rPr>
+          <w:rFonts w:asciiTheme="majorBidi" w:eastAsiaTheme="minorEastAsia" w:hAnsiTheme="majorBidi" w:cstheme="majorBidi"/>
+          <w:color w:val="000000"/>
+        </w:rPr>
+        <w:t>R</w:t>
+      </w:r>
+      <w:bookmarkStart w:id="0" w:name="_GoBack"/>
+      <w:bookmarkEnd w:id="0"/>
+      <w:r>
+        <w:rPr>
+          <w:rFonts w:asciiTheme="majorBidi" w:eastAsiaTheme="minorEastAsia" w:hAnsiTheme="majorBidi" w:cstheme="majorBidi"/>
+          <w:color w:val="000000"/>
+        </w:rPr>
+        <w:t xml:space="preserve"> decreases and when the delay increases, the PDR increases.</w:t>
+      </w:r>
     </w:p>
     <w:sectPr>
       <w:pgSz w:w="12240" w:h="15840"/>
@@ -4110,6 +7630,16 @@
       <w:color w:val="2F5496" w:themeColor="accent1" w:themeShade="BF"/>
       <w:sz w:val="32"/>
       <w:szCs w:val="32"/>
+    </w:rPr>
+  </w:style>
+  <w:style w:type="character" w:styleId="PlaceholderText">
+    <w:name w:val="Placeholder Text"/>
+    <w:basedOn w:val="DefaultParagraphFont"/>
+    <w:uiPriority w:val="99"/>
+    <w:semiHidden/>
+    <w:rsid w:val="005A320D"/>
+    <w:rPr>
+      <w:color w:val="808080"/>
     </w:rPr>
   </w:style>
 </w:styles>
@@ -5466,7 +8996,7 @@
 </file>
 
 <file path=customXml/itemProps1.xml><?xml version="1.0" encoding="utf-8"?>
-<ds:datastoreItem xmlns:ds="http://schemas.openxmlformats.org/officeDocument/2006/customXml" ds:itemID="{EBE86E76-DE81-43CB-A587-33037AC1FC8A}">
+<ds:datastoreItem xmlns:ds="http://schemas.openxmlformats.org/officeDocument/2006/customXml" ds:itemID="{E2B54ED4-265D-49C6-A518-0248D4C10CAE}">
   <ds:schemaRefs>
     <ds:schemaRef ds:uri="http://schemas.openxmlformats.org/officeDocument/2006/bibliography"/>
   </ds:schemaRefs>

</xml_diff>